<commit_message>
Completes session 12 workshop manual.
</commit_message>
<xml_diff>
--- a/Labs/C-Workshop-S12.docx
+++ b/Labs/C-Workshop-S12.docx
@@ -248,10 +248,703 @@
         <w:bidi/>
         <w:jc w:val="center"/>
         <w:rPr>
+          <w:rtl/>
+          <w:lang w:bidi="fa-IR"/>
+        </w:rPr>
+      </w:pPr>
+      <w:r>
+        <w:rPr>
           <w:rFonts w:hint="cs"/>
           <w:rtl/>
           <w:lang w:bidi="fa-IR"/>
         </w:rPr>
+        <w:t>اشاره‌گرها و آرگومان‌ها</w:t>
+      </w:r>
+    </w:p>
+    <w:p>
+      <w:pPr>
+        <w:bidi/>
+        <w:rPr>
+          <w:noProof/>
+          <w:rtl/>
+        </w:rPr>
+      </w:pPr>
+      <w:r>
+        <w:rPr>
+          <w:rFonts w:hint="cs"/>
+          <w:noProof/>
+          <w:rtl/>
+        </w:rPr>
+        <w:t>‍‍۱. برنامه‌ی ساده زیر را در نظر بگیرید:</w:t>
+      </w:r>
+    </w:p>
+    <w:p>
+      <w:pPr>
+        <w:shd w:val="clear" w:color="auto" w:fill="1E1E1E"/>
+        <w:spacing w:after="0" w:line="285" w:lineRule="atLeast"/>
+        <w:rPr>
+          <w:rFonts w:ascii="Consolas" w:eastAsia="Times New Roman" w:hAnsi="Consolas" w:cs="Times New Roman"/>
+          <w:color w:val="D4D4D4"/>
+          <w:sz w:val="21"/>
+          <w:szCs w:val="21"/>
+        </w:rPr>
+      </w:pPr>
+      <w:r>
+        <w:rPr>
+          <w:rFonts w:ascii="Consolas" w:eastAsia="Times New Roman" w:hAnsi="Consolas" w:cs="Times New Roman"/>
+          <w:color w:val="C586C0"/>
+          <w:sz w:val="21"/>
+          <w:szCs w:val="21"/>
+        </w:rPr>
+        <w:t>#include</w:t>
+      </w:r>
+      <w:r>
+        <w:rPr>
+          <w:rFonts w:ascii="Consolas" w:eastAsia="Times New Roman" w:hAnsi="Consolas" w:cs="Times New Roman"/>
+          <w:color w:val="569CD6"/>
+          <w:sz w:val="21"/>
+          <w:szCs w:val="21"/>
+        </w:rPr>
+        <w:t xml:space="preserve"> </w:t>
+      </w:r>
+      <w:r>
+        <w:rPr>
+          <w:rFonts w:ascii="Consolas" w:eastAsia="Times New Roman" w:hAnsi="Consolas" w:cs="Times New Roman"/>
+          <w:color w:val="CE9178"/>
+          <w:sz w:val="21"/>
+          <w:szCs w:val="21"/>
+        </w:rPr>
+        <w:t>&lt;</w:t>
+      </w:r>
+      <w:proofErr w:type="spellStart"/>
+      <w:r>
+        <w:rPr>
+          <w:rFonts w:ascii="Consolas" w:eastAsia="Times New Roman" w:hAnsi="Consolas" w:cs="Times New Roman"/>
+          <w:color w:val="CE9178"/>
+          <w:sz w:val="21"/>
+          <w:szCs w:val="21"/>
+        </w:rPr>
+        <w:t>stdio.h</w:t>
+      </w:r>
+      <w:proofErr w:type="spellEnd"/>
+      <w:r>
+        <w:rPr>
+          <w:rFonts w:ascii="Consolas" w:eastAsia="Times New Roman" w:hAnsi="Consolas" w:cs="Times New Roman"/>
+          <w:color w:val="CE9178"/>
+          <w:sz w:val="21"/>
+          <w:szCs w:val="21"/>
+        </w:rPr>
+        <w:t>&gt;</w:t>
+      </w:r>
+    </w:p>
+    <w:p>
+      <w:pPr>
+        <w:shd w:val="clear" w:color="auto" w:fill="1E1E1E"/>
+        <w:spacing w:after="0" w:line="285" w:lineRule="atLeast"/>
+        <w:rPr>
+          <w:rFonts w:ascii="Consolas" w:eastAsia="Times New Roman" w:hAnsi="Consolas" w:cs="Times New Roman"/>
+          <w:color w:val="D4D4D4"/>
+          <w:sz w:val="21"/>
+          <w:szCs w:val="21"/>
+        </w:rPr>
+      </w:pPr>
+    </w:p>
+    <w:p>
+      <w:pPr>
+        <w:shd w:val="clear" w:color="auto" w:fill="1E1E1E"/>
+        <w:spacing w:after="0" w:line="285" w:lineRule="atLeast"/>
+        <w:rPr>
+          <w:rFonts w:ascii="Consolas" w:eastAsia="Times New Roman" w:hAnsi="Consolas" w:cs="Times New Roman"/>
+          <w:color w:val="D4D4D4"/>
+          <w:sz w:val="21"/>
+          <w:szCs w:val="21"/>
+        </w:rPr>
+      </w:pPr>
+      <w:r>
+        <w:rPr>
+          <w:rFonts w:ascii="Consolas" w:eastAsia="Times New Roman" w:hAnsi="Consolas" w:cs="Times New Roman"/>
+          <w:color w:val="569CD6"/>
+          <w:sz w:val="21"/>
+          <w:szCs w:val="21"/>
+        </w:rPr>
+        <w:t>int</w:t>
+      </w:r>
+      <w:r>
+        <w:rPr>
+          <w:rFonts w:ascii="Consolas" w:eastAsia="Times New Roman" w:hAnsi="Consolas" w:cs="Times New Roman"/>
+          <w:color w:val="D4D4D4"/>
+          <w:sz w:val="21"/>
+          <w:szCs w:val="21"/>
+        </w:rPr>
+        <w:t xml:space="preserve"> </w:t>
+      </w:r>
+      <w:proofErr w:type="gramStart"/>
+      <w:r>
+        <w:rPr>
+          <w:rFonts w:ascii="Consolas" w:eastAsia="Times New Roman" w:hAnsi="Consolas" w:cs="Times New Roman"/>
+          <w:color w:val="DCDCAA"/>
+          <w:sz w:val="21"/>
+          <w:szCs w:val="21"/>
+        </w:rPr>
+        <w:t>main</w:t>
+      </w:r>
+      <w:r>
+        <w:rPr>
+          <w:rFonts w:ascii="Consolas" w:eastAsia="Times New Roman" w:hAnsi="Consolas" w:cs="Times New Roman"/>
+          <w:color w:val="D4D4D4"/>
+          <w:sz w:val="21"/>
+          <w:szCs w:val="21"/>
+        </w:rPr>
+        <w:t>(</w:t>
+      </w:r>
+      <w:proofErr w:type="gramEnd"/>
+      <w:r>
+        <w:rPr>
+          <w:rFonts w:ascii="Consolas" w:eastAsia="Times New Roman" w:hAnsi="Consolas" w:cs="Times New Roman"/>
+          <w:color w:val="569CD6"/>
+          <w:sz w:val="21"/>
+          <w:szCs w:val="21"/>
+        </w:rPr>
+        <w:t>int</w:t>
+      </w:r>
+      <w:r>
+        <w:rPr>
+          <w:rFonts w:ascii="Consolas" w:eastAsia="Times New Roman" w:hAnsi="Consolas" w:cs="Times New Roman"/>
+          <w:color w:val="D4D4D4"/>
+          <w:sz w:val="21"/>
+          <w:szCs w:val="21"/>
+        </w:rPr>
+        <w:t xml:space="preserve"> </w:t>
+      </w:r>
+      <w:proofErr w:type="spellStart"/>
+      <w:r>
+        <w:rPr>
+          <w:rFonts w:ascii="Consolas" w:eastAsia="Times New Roman" w:hAnsi="Consolas" w:cs="Times New Roman"/>
+          <w:color w:val="D4D4D4"/>
+          <w:sz w:val="21"/>
+          <w:szCs w:val="21"/>
+        </w:rPr>
+        <w:t>argc</w:t>
+      </w:r>
+      <w:proofErr w:type="spellEnd"/>
+      <w:r>
+        <w:rPr>
+          <w:rFonts w:ascii="Consolas" w:eastAsia="Times New Roman" w:hAnsi="Consolas" w:cs="Times New Roman"/>
+          <w:color w:val="D4D4D4"/>
+          <w:sz w:val="21"/>
+          <w:szCs w:val="21"/>
+        </w:rPr>
+        <w:t xml:space="preserve">, </w:t>
+      </w:r>
+      <w:r>
+        <w:rPr>
+          <w:rFonts w:ascii="Consolas" w:eastAsia="Times New Roman" w:hAnsi="Consolas" w:cs="Times New Roman"/>
+          <w:color w:val="569CD6"/>
+          <w:sz w:val="21"/>
+          <w:szCs w:val="21"/>
+        </w:rPr>
+        <w:t>const</w:t>
+      </w:r>
+      <w:r>
+        <w:rPr>
+          <w:rFonts w:ascii="Consolas" w:eastAsia="Times New Roman" w:hAnsi="Consolas" w:cs="Times New Roman"/>
+          <w:color w:val="D4D4D4"/>
+          <w:sz w:val="21"/>
+          <w:szCs w:val="21"/>
+        </w:rPr>
+        <w:t xml:space="preserve"> </w:t>
+      </w:r>
+      <w:r>
+        <w:rPr>
+          <w:rFonts w:ascii="Consolas" w:eastAsia="Times New Roman" w:hAnsi="Consolas" w:cs="Times New Roman"/>
+          <w:color w:val="569CD6"/>
+          <w:sz w:val="21"/>
+          <w:szCs w:val="21"/>
+        </w:rPr>
+        <w:t>char</w:t>
+      </w:r>
+      <w:r>
+        <w:rPr>
+          <w:rFonts w:ascii="Consolas" w:eastAsia="Times New Roman" w:hAnsi="Consolas" w:cs="Times New Roman"/>
+          <w:color w:val="D4D4D4"/>
+          <w:sz w:val="21"/>
+          <w:szCs w:val="21"/>
+        </w:rPr>
+        <w:t xml:space="preserve"> *</w:t>
+      </w:r>
+      <w:proofErr w:type="spellStart"/>
+      <w:r>
+        <w:rPr>
+          <w:rFonts w:ascii="Consolas" w:eastAsia="Times New Roman" w:hAnsi="Consolas" w:cs="Times New Roman"/>
+          <w:color w:val="D4D4D4"/>
+          <w:sz w:val="21"/>
+          <w:szCs w:val="21"/>
+        </w:rPr>
+        <w:t>argv</w:t>
+      </w:r>
+      <w:proofErr w:type="spellEnd"/>
+      <w:r>
+        <w:rPr>
+          <w:rFonts w:ascii="Consolas" w:eastAsia="Times New Roman" w:hAnsi="Consolas" w:cs="Times New Roman"/>
+          <w:color w:val="D4D4D4"/>
+          <w:sz w:val="21"/>
+          <w:szCs w:val="21"/>
+        </w:rPr>
+        <w:t>[]) {</w:t>
+      </w:r>
+    </w:p>
+    <w:p>
+      <w:pPr>
+        <w:shd w:val="clear" w:color="auto" w:fill="1E1E1E"/>
+        <w:spacing w:after="0" w:line="285" w:lineRule="atLeast"/>
+        <w:rPr>
+          <w:rFonts w:ascii="Consolas" w:eastAsia="Times New Roman" w:hAnsi="Consolas" w:cs="Times New Roman"/>
+          <w:color w:val="D4D4D4"/>
+          <w:sz w:val="21"/>
+          <w:szCs w:val="21"/>
+        </w:rPr>
+      </w:pPr>
+      <w:r>
+        <w:rPr>
+          <w:rFonts w:ascii="Consolas" w:eastAsia="Times New Roman" w:hAnsi="Consolas" w:cs="Times New Roman"/>
+          <w:color w:val="D4D4D4"/>
+          <w:sz w:val="21"/>
+          <w:szCs w:val="21"/>
+        </w:rPr>
+        <w:t xml:space="preserve">  </w:t>
+      </w:r>
+      <w:r>
+        <w:rPr>
+          <w:rFonts w:ascii="Consolas" w:eastAsia="Times New Roman" w:hAnsi="Consolas" w:cs="Times New Roman"/>
+          <w:color w:val="569CD6"/>
+          <w:sz w:val="21"/>
+          <w:szCs w:val="21"/>
+        </w:rPr>
+        <w:t>int</w:t>
+      </w:r>
+      <w:r>
+        <w:rPr>
+          <w:rFonts w:ascii="Consolas" w:eastAsia="Times New Roman" w:hAnsi="Consolas" w:cs="Times New Roman"/>
+          <w:color w:val="D4D4D4"/>
+          <w:sz w:val="21"/>
+          <w:szCs w:val="21"/>
+        </w:rPr>
+        <w:t xml:space="preserve"> i = </w:t>
+      </w:r>
+      <w:r>
+        <w:rPr>
+          <w:rFonts w:ascii="Consolas" w:eastAsia="Times New Roman" w:hAnsi="Consolas" w:cs="Times New Roman"/>
+          <w:color w:val="B5CEA8"/>
+          <w:sz w:val="21"/>
+          <w:szCs w:val="21"/>
+        </w:rPr>
+        <w:t>0</w:t>
+      </w:r>
+      <w:r>
+        <w:rPr>
+          <w:rFonts w:ascii="Consolas" w:eastAsia="Times New Roman" w:hAnsi="Consolas" w:cs="Times New Roman"/>
+          <w:color w:val="D4D4D4"/>
+          <w:sz w:val="21"/>
+          <w:szCs w:val="21"/>
+        </w:rPr>
+        <w:t>;</w:t>
+      </w:r>
+    </w:p>
+    <w:p>
+      <w:pPr>
+        <w:shd w:val="clear" w:color="auto" w:fill="1E1E1E"/>
+        <w:spacing w:after="0" w:line="285" w:lineRule="atLeast"/>
+        <w:rPr>
+          <w:rFonts w:ascii="Consolas" w:eastAsia="Times New Roman" w:hAnsi="Consolas" w:cs="Times New Roman"/>
+          <w:color w:val="D4D4D4"/>
+          <w:sz w:val="21"/>
+          <w:szCs w:val="21"/>
+        </w:rPr>
+      </w:pPr>
+    </w:p>
+    <w:p>
+      <w:pPr>
+        <w:shd w:val="clear" w:color="auto" w:fill="1E1E1E"/>
+        <w:spacing w:after="0" w:line="285" w:lineRule="atLeast"/>
+        <w:rPr>
+          <w:rFonts w:ascii="Consolas" w:eastAsia="Times New Roman" w:hAnsi="Consolas" w:cs="Times New Roman"/>
+          <w:color w:val="D4D4D4"/>
+          <w:sz w:val="21"/>
+          <w:szCs w:val="21"/>
+        </w:rPr>
+      </w:pPr>
+      <w:r>
+        <w:rPr>
+          <w:rFonts w:ascii="Consolas" w:eastAsia="Times New Roman" w:hAnsi="Consolas" w:cs="Times New Roman"/>
+          <w:color w:val="D4D4D4"/>
+          <w:sz w:val="21"/>
+          <w:szCs w:val="21"/>
+        </w:rPr>
+        <w:t xml:space="preserve">  </w:t>
+      </w:r>
+      <w:proofErr w:type="spellStart"/>
+      <w:proofErr w:type="gramStart"/>
+      <w:r>
+        <w:rPr>
+          <w:rFonts w:ascii="Consolas" w:eastAsia="Times New Roman" w:hAnsi="Consolas" w:cs="Times New Roman"/>
+          <w:color w:val="DCDCAA"/>
+          <w:sz w:val="21"/>
+          <w:szCs w:val="21"/>
+        </w:rPr>
+        <w:t>printf</w:t>
+      </w:r>
+      <w:proofErr w:type="spellEnd"/>
+      <w:r>
+        <w:rPr>
+          <w:rFonts w:ascii="Consolas" w:eastAsia="Times New Roman" w:hAnsi="Consolas" w:cs="Times New Roman"/>
+          <w:color w:val="D4D4D4"/>
+          <w:sz w:val="21"/>
+          <w:szCs w:val="21"/>
+        </w:rPr>
+        <w:t>(</w:t>
+      </w:r>
+      <w:proofErr w:type="gramEnd"/>
+      <w:r>
+        <w:rPr>
+          <w:rFonts w:ascii="Consolas" w:eastAsia="Times New Roman" w:hAnsi="Consolas" w:cs="Times New Roman"/>
+          <w:color w:val="CE9178"/>
+          <w:sz w:val="21"/>
+          <w:szCs w:val="21"/>
+        </w:rPr>
+        <w:t>"</w:t>
+      </w:r>
+      <w:proofErr w:type="spellStart"/>
+      <w:r>
+        <w:rPr>
+          <w:rFonts w:ascii="Consolas" w:eastAsia="Times New Roman" w:hAnsi="Consolas" w:cs="Times New Roman"/>
+          <w:color w:val="CE9178"/>
+          <w:sz w:val="21"/>
+          <w:szCs w:val="21"/>
+        </w:rPr>
+        <w:t>argc</w:t>
+      </w:r>
+      <w:proofErr w:type="spellEnd"/>
+      <w:r>
+        <w:rPr>
+          <w:rFonts w:ascii="Consolas" w:eastAsia="Times New Roman" w:hAnsi="Consolas" w:cs="Times New Roman"/>
+          <w:color w:val="CE9178"/>
+          <w:sz w:val="21"/>
+          <w:szCs w:val="21"/>
+        </w:rPr>
+        <w:t>: %d</w:t>
+      </w:r>
+      <w:r>
+        <w:rPr>
+          <w:rFonts w:ascii="Consolas" w:eastAsia="Times New Roman" w:hAnsi="Consolas" w:cs="Times New Roman"/>
+          <w:color w:val="D7BA7D"/>
+          <w:sz w:val="21"/>
+          <w:szCs w:val="21"/>
+        </w:rPr>
+        <w:t>\n</w:t>
+      </w:r>
+      <w:r>
+        <w:rPr>
+          <w:rFonts w:ascii="Consolas" w:eastAsia="Times New Roman" w:hAnsi="Consolas" w:cs="Times New Roman"/>
+          <w:color w:val="CE9178"/>
+          <w:sz w:val="21"/>
+          <w:szCs w:val="21"/>
+        </w:rPr>
+        <w:t>"</w:t>
+      </w:r>
+      <w:r>
+        <w:rPr>
+          <w:rFonts w:ascii="Consolas" w:eastAsia="Times New Roman" w:hAnsi="Consolas" w:cs="Times New Roman"/>
+          <w:color w:val="D4D4D4"/>
+          <w:sz w:val="21"/>
+          <w:szCs w:val="21"/>
+        </w:rPr>
+        <w:t xml:space="preserve">, </w:t>
+      </w:r>
+      <w:proofErr w:type="spellStart"/>
+      <w:r>
+        <w:rPr>
+          <w:rFonts w:ascii="Consolas" w:eastAsia="Times New Roman" w:hAnsi="Consolas" w:cs="Times New Roman"/>
+          <w:color w:val="D4D4D4"/>
+          <w:sz w:val="21"/>
+          <w:szCs w:val="21"/>
+        </w:rPr>
+        <w:t>argc</w:t>
+      </w:r>
+      <w:proofErr w:type="spellEnd"/>
+      <w:r>
+        <w:rPr>
+          <w:rFonts w:ascii="Consolas" w:eastAsia="Times New Roman" w:hAnsi="Consolas" w:cs="Times New Roman"/>
+          <w:color w:val="D4D4D4"/>
+          <w:sz w:val="21"/>
+          <w:szCs w:val="21"/>
+        </w:rPr>
+        <w:t>);</w:t>
+      </w:r>
+    </w:p>
+    <w:p>
+      <w:pPr>
+        <w:shd w:val="clear" w:color="auto" w:fill="1E1E1E"/>
+        <w:spacing w:after="0" w:line="285" w:lineRule="atLeast"/>
+        <w:rPr>
+          <w:rFonts w:ascii="Consolas" w:eastAsia="Times New Roman" w:hAnsi="Consolas" w:cs="Times New Roman"/>
+          <w:color w:val="D4D4D4"/>
+          <w:sz w:val="21"/>
+          <w:szCs w:val="21"/>
+        </w:rPr>
+      </w:pPr>
+      <w:r>
+        <w:rPr>
+          <w:rFonts w:ascii="Consolas" w:eastAsia="Times New Roman" w:hAnsi="Consolas" w:cs="Times New Roman"/>
+          <w:color w:val="D4D4D4"/>
+          <w:sz w:val="21"/>
+          <w:szCs w:val="21"/>
+        </w:rPr>
+        <w:t xml:space="preserve">  </w:t>
+      </w:r>
+      <w:r>
+        <w:rPr>
+          <w:rFonts w:ascii="Consolas" w:eastAsia="Times New Roman" w:hAnsi="Consolas" w:cs="Times New Roman"/>
+          <w:color w:val="C586C0"/>
+          <w:sz w:val="21"/>
+          <w:szCs w:val="21"/>
+        </w:rPr>
+        <w:t>for</w:t>
+      </w:r>
+      <w:r>
+        <w:rPr>
+          <w:rFonts w:ascii="Consolas" w:eastAsia="Times New Roman" w:hAnsi="Consolas" w:cs="Times New Roman"/>
+          <w:color w:val="D4D4D4"/>
+          <w:sz w:val="21"/>
+          <w:szCs w:val="21"/>
+        </w:rPr>
+        <w:t xml:space="preserve"> (i = </w:t>
+      </w:r>
+      <w:r>
+        <w:rPr>
+          <w:rFonts w:ascii="Consolas" w:eastAsia="Times New Roman" w:hAnsi="Consolas" w:cs="Times New Roman"/>
+          <w:color w:val="B5CEA8"/>
+          <w:sz w:val="21"/>
+          <w:szCs w:val="21"/>
+        </w:rPr>
+        <w:t>0</w:t>
+      </w:r>
+      <w:r>
+        <w:rPr>
+          <w:rFonts w:ascii="Consolas" w:eastAsia="Times New Roman" w:hAnsi="Consolas" w:cs="Times New Roman"/>
+          <w:color w:val="D4D4D4"/>
+          <w:sz w:val="21"/>
+          <w:szCs w:val="21"/>
+        </w:rPr>
+        <w:t xml:space="preserve">; i &lt; </w:t>
+      </w:r>
+      <w:proofErr w:type="spellStart"/>
+      <w:r>
+        <w:rPr>
+          <w:rFonts w:ascii="Consolas" w:eastAsia="Times New Roman" w:hAnsi="Consolas" w:cs="Times New Roman"/>
+          <w:color w:val="D4D4D4"/>
+          <w:sz w:val="21"/>
+          <w:szCs w:val="21"/>
+        </w:rPr>
+        <w:t>argc</w:t>
+      </w:r>
+      <w:proofErr w:type="spellEnd"/>
+      <w:r>
+        <w:rPr>
+          <w:rFonts w:ascii="Consolas" w:eastAsia="Times New Roman" w:hAnsi="Consolas" w:cs="Times New Roman"/>
+          <w:color w:val="D4D4D4"/>
+          <w:sz w:val="21"/>
+          <w:szCs w:val="21"/>
+        </w:rPr>
+        <w:t>; i++) {</w:t>
+      </w:r>
+    </w:p>
+    <w:p>
+      <w:pPr>
+        <w:shd w:val="clear" w:color="auto" w:fill="1E1E1E"/>
+        <w:spacing w:after="0" w:line="285" w:lineRule="atLeast"/>
+        <w:rPr>
+          <w:rFonts w:ascii="Consolas" w:eastAsia="Times New Roman" w:hAnsi="Consolas" w:cs="Times New Roman"/>
+          <w:color w:val="D4D4D4"/>
+          <w:sz w:val="21"/>
+          <w:szCs w:val="21"/>
+        </w:rPr>
+      </w:pPr>
+      <w:r>
+        <w:rPr>
+          <w:rFonts w:ascii="Consolas" w:eastAsia="Times New Roman" w:hAnsi="Consolas" w:cs="Times New Roman"/>
+          <w:color w:val="D4D4D4"/>
+          <w:sz w:val="21"/>
+          <w:szCs w:val="21"/>
+        </w:rPr>
+        <w:t xml:space="preserve">    </w:t>
+      </w:r>
+      <w:proofErr w:type="spellStart"/>
+      <w:r>
+        <w:rPr>
+          <w:rFonts w:ascii="Consolas" w:eastAsia="Times New Roman" w:hAnsi="Consolas" w:cs="Times New Roman"/>
+          <w:color w:val="DCDCAA"/>
+          <w:sz w:val="21"/>
+          <w:szCs w:val="21"/>
+        </w:rPr>
+        <w:t>printf</w:t>
+      </w:r>
+      <w:proofErr w:type="spellEnd"/>
+      <w:r>
+        <w:rPr>
+          <w:rFonts w:ascii="Consolas" w:eastAsia="Times New Roman" w:hAnsi="Consolas" w:cs="Times New Roman"/>
+          <w:color w:val="D4D4D4"/>
+          <w:sz w:val="21"/>
+          <w:szCs w:val="21"/>
+        </w:rPr>
+        <w:t>(</w:t>
+      </w:r>
+      <w:r>
+        <w:rPr>
+          <w:rFonts w:ascii="Consolas" w:eastAsia="Times New Roman" w:hAnsi="Consolas" w:cs="Times New Roman"/>
+          <w:color w:val="CE9178"/>
+          <w:sz w:val="21"/>
+          <w:szCs w:val="21"/>
+        </w:rPr>
+        <w:t>"</w:t>
+      </w:r>
+      <w:proofErr w:type="spellStart"/>
+      <w:r>
+        <w:rPr>
+          <w:rFonts w:ascii="Consolas" w:eastAsia="Times New Roman" w:hAnsi="Consolas" w:cs="Times New Roman"/>
+          <w:color w:val="CE9178"/>
+          <w:sz w:val="21"/>
+          <w:szCs w:val="21"/>
+        </w:rPr>
+        <w:t>argv</w:t>
+      </w:r>
+      <w:proofErr w:type="spellEnd"/>
+      <w:r>
+        <w:rPr>
+          <w:rFonts w:ascii="Consolas" w:eastAsia="Times New Roman" w:hAnsi="Consolas" w:cs="Times New Roman"/>
+          <w:color w:val="CE9178"/>
+          <w:sz w:val="21"/>
+          <w:szCs w:val="21"/>
+        </w:rPr>
+        <w:t>[%d]: %s</w:t>
+      </w:r>
+      <w:r>
+        <w:rPr>
+          <w:rFonts w:ascii="Consolas" w:eastAsia="Times New Roman" w:hAnsi="Consolas" w:cs="Times New Roman"/>
+          <w:color w:val="D7BA7D"/>
+          <w:sz w:val="21"/>
+          <w:szCs w:val="21"/>
+        </w:rPr>
+        <w:t>\n</w:t>
+      </w:r>
+      <w:r>
+        <w:rPr>
+          <w:rFonts w:ascii="Consolas" w:eastAsia="Times New Roman" w:hAnsi="Consolas" w:cs="Times New Roman"/>
+          <w:color w:val="CE9178"/>
+          <w:sz w:val="21"/>
+          <w:szCs w:val="21"/>
+        </w:rPr>
+        <w:t>"</w:t>
+      </w:r>
+      <w:r>
+        <w:rPr>
+          <w:rFonts w:ascii="Consolas" w:eastAsia="Times New Roman" w:hAnsi="Consolas" w:cs="Times New Roman"/>
+          <w:color w:val="D4D4D4"/>
+          <w:sz w:val="21"/>
+          <w:szCs w:val="21"/>
+        </w:rPr>
+        <w:t xml:space="preserve">, i, </w:t>
+      </w:r>
+      <w:proofErr w:type="spellStart"/>
+      <w:r>
+        <w:rPr>
+          <w:rFonts w:ascii="Consolas" w:eastAsia="Times New Roman" w:hAnsi="Consolas" w:cs="Times New Roman"/>
+          <w:color w:val="D4D4D4"/>
+          <w:sz w:val="21"/>
+          <w:szCs w:val="21"/>
+        </w:rPr>
+        <w:t>argv</w:t>
+      </w:r>
+      <w:proofErr w:type="spellEnd"/>
+      <w:r>
+        <w:rPr>
+          <w:rFonts w:ascii="Consolas" w:eastAsia="Times New Roman" w:hAnsi="Consolas" w:cs="Times New Roman"/>
+          <w:color w:val="D4D4D4"/>
+          <w:sz w:val="21"/>
+          <w:szCs w:val="21"/>
+        </w:rPr>
+        <w:t>[i]);</w:t>
+      </w:r>
+    </w:p>
+    <w:p>
+      <w:pPr>
+        <w:shd w:val="clear" w:color="auto" w:fill="1E1E1E"/>
+        <w:spacing w:after="0" w:line="285" w:lineRule="atLeast"/>
+        <w:rPr>
+          <w:rFonts w:ascii="Consolas" w:eastAsia="Times New Roman" w:hAnsi="Consolas" w:cs="Times New Roman"/>
+          <w:color w:val="D4D4D4"/>
+          <w:sz w:val="21"/>
+          <w:szCs w:val="21"/>
+        </w:rPr>
+      </w:pPr>
+      <w:r>
+        <w:rPr>
+          <w:rFonts w:ascii="Consolas" w:eastAsia="Times New Roman" w:hAnsi="Consolas" w:cs="Times New Roman"/>
+          <w:color w:val="D4D4D4"/>
+          <w:sz w:val="21"/>
+          <w:szCs w:val="21"/>
+        </w:rPr>
+        <w:t xml:space="preserve">  }</w:t>
+      </w:r>
+    </w:p>
+    <w:p>
+      <w:pPr>
+        <w:shd w:val="clear" w:color="auto" w:fill="1E1E1E"/>
+        <w:spacing w:after="0" w:line="285" w:lineRule="atLeast"/>
+        <w:rPr>
+          <w:rFonts w:ascii="Consolas" w:eastAsia="Times New Roman" w:hAnsi="Consolas" w:cs="Times New Roman"/>
+          <w:color w:val="D4D4D4"/>
+          <w:sz w:val="21"/>
+          <w:szCs w:val="21"/>
+        </w:rPr>
+      </w:pPr>
+      <w:r>
+        <w:rPr>
+          <w:rFonts w:ascii="Consolas" w:eastAsia="Times New Roman" w:hAnsi="Consolas" w:cs="Times New Roman"/>
+          <w:color w:val="D4D4D4"/>
+          <w:sz w:val="21"/>
+          <w:szCs w:val="21"/>
+        </w:rPr>
+        <w:t>}</w:t>
+      </w:r>
+    </w:p>
+    <w:p>
+      <w:pPr>
+        <w:shd w:val="clear" w:color="auto" w:fill="1E1E1E"/>
+        <w:spacing w:after="0" w:line="285" w:lineRule="atLeast"/>
+        <w:rPr>
+          <w:rFonts w:ascii="Consolas" w:eastAsia="Times New Roman" w:hAnsi="Consolas" w:cs="Times New Roman"/>
+          <w:color w:val="D4D4D4"/>
+          <w:sz w:val="21"/>
+          <w:szCs w:val="21"/>
+        </w:rPr>
+      </w:pPr>
+    </w:p>
+    <w:p>
+      <w:pPr>
+        <w:bidi/>
+        <w:rPr>
+          <w:rtl/>
+          <w:lang w:bidi="fa-IR"/>
+        </w:rPr>
+      </w:pPr>
+    </w:p>
+    <w:p>
+      <w:pPr>
+        <w:bidi/>
+        <w:jc w:val="both"/>
+        <w:rPr>
+          <w:lang w:bidi="fa-IR"/>
+        </w:rPr>
       </w:pPr>
       <w:r>
         <w:rPr>
@@ -259,701 +952,15 @@
           <w:rtl/>
           <w:lang w:bidi="fa-IR"/>
         </w:rPr>
-        <w:t>اشاره‌گرها و آرگومان‌ها</w:t>
-      </w:r>
-    </w:p>
-    <w:p>
-      <w:pPr>
-        <w:bidi/>
-        <w:rPr>
-          <w:noProof/>
-          <w:rtl/>
-        </w:rPr>
-      </w:pPr>
-      <w:r>
-        <w:rPr>
-          <w:rFonts w:hint="cs"/>
-          <w:noProof/>
-          <w:rtl/>
-        </w:rPr>
-        <w:t>‍‍۱. برنامه‌ی ساده زیر را در نظر بگیرید:</w:t>
-      </w:r>
-    </w:p>
-    <w:p>
-      <w:pPr>
-        <w:shd w:val="clear" w:color="auto" w:fill="1E1E1E"/>
-        <w:spacing w:after="0" w:line="285" w:lineRule="atLeast"/>
-        <w:rPr>
-          <w:rFonts w:ascii="Consolas" w:eastAsia="Times New Roman" w:hAnsi="Consolas" w:cs="Times New Roman"/>
-          <w:color w:val="D4D4D4"/>
-          <w:sz w:val="21"/>
-          <w:szCs w:val="21"/>
-        </w:rPr>
-      </w:pPr>
-      <w:r>
-        <w:rPr>
-          <w:rFonts w:ascii="Consolas" w:eastAsia="Times New Roman" w:hAnsi="Consolas" w:cs="Times New Roman"/>
-          <w:color w:val="C586C0"/>
-          <w:sz w:val="21"/>
-          <w:szCs w:val="21"/>
-        </w:rPr>
-        <w:t>#include</w:t>
-      </w:r>
-      <w:r>
-        <w:rPr>
-          <w:rFonts w:ascii="Consolas" w:eastAsia="Times New Roman" w:hAnsi="Consolas" w:cs="Times New Roman"/>
-          <w:color w:val="569CD6"/>
-          <w:sz w:val="21"/>
-          <w:szCs w:val="21"/>
-        </w:rPr>
-        <w:t xml:space="preserve"> </w:t>
-      </w:r>
-      <w:r>
-        <w:rPr>
-          <w:rFonts w:ascii="Consolas" w:eastAsia="Times New Roman" w:hAnsi="Consolas" w:cs="Times New Roman"/>
-          <w:color w:val="CE9178"/>
-          <w:sz w:val="21"/>
-          <w:szCs w:val="21"/>
-        </w:rPr>
-        <w:t>&lt;</w:t>
-      </w:r>
-      <w:proofErr w:type="spellStart"/>
-      <w:r>
-        <w:rPr>
-          <w:rFonts w:ascii="Consolas" w:eastAsia="Times New Roman" w:hAnsi="Consolas" w:cs="Times New Roman"/>
-          <w:color w:val="CE9178"/>
-          <w:sz w:val="21"/>
-          <w:szCs w:val="21"/>
-        </w:rPr>
-        <w:t>stdio.h</w:t>
-      </w:r>
-      <w:proofErr w:type="spellEnd"/>
-      <w:r>
-        <w:rPr>
-          <w:rFonts w:ascii="Consolas" w:eastAsia="Times New Roman" w:hAnsi="Consolas" w:cs="Times New Roman"/>
-          <w:color w:val="CE9178"/>
-          <w:sz w:val="21"/>
-          <w:szCs w:val="21"/>
-        </w:rPr>
-        <w:t>&gt;</w:t>
-      </w:r>
-    </w:p>
-    <w:p>
-      <w:pPr>
-        <w:shd w:val="clear" w:color="auto" w:fill="1E1E1E"/>
-        <w:spacing w:after="0" w:line="285" w:lineRule="atLeast"/>
-        <w:rPr>
-          <w:rFonts w:ascii="Consolas" w:eastAsia="Times New Roman" w:hAnsi="Consolas" w:cs="Times New Roman"/>
-          <w:color w:val="D4D4D4"/>
-          <w:sz w:val="21"/>
-          <w:szCs w:val="21"/>
-        </w:rPr>
-      </w:pPr>
-    </w:p>
-    <w:p>
-      <w:pPr>
-        <w:shd w:val="clear" w:color="auto" w:fill="1E1E1E"/>
-        <w:spacing w:after="0" w:line="285" w:lineRule="atLeast"/>
-        <w:rPr>
-          <w:rFonts w:ascii="Consolas" w:eastAsia="Times New Roman" w:hAnsi="Consolas" w:cs="Times New Roman"/>
-          <w:color w:val="D4D4D4"/>
-          <w:sz w:val="21"/>
-          <w:szCs w:val="21"/>
-        </w:rPr>
-      </w:pPr>
-      <w:r>
-        <w:rPr>
-          <w:rFonts w:ascii="Consolas" w:eastAsia="Times New Roman" w:hAnsi="Consolas" w:cs="Times New Roman"/>
-          <w:color w:val="569CD6"/>
-          <w:sz w:val="21"/>
-          <w:szCs w:val="21"/>
-        </w:rPr>
-        <w:t>int</w:t>
-      </w:r>
-      <w:r>
-        <w:rPr>
-          <w:rFonts w:ascii="Consolas" w:eastAsia="Times New Roman" w:hAnsi="Consolas" w:cs="Times New Roman"/>
-          <w:color w:val="D4D4D4"/>
-          <w:sz w:val="21"/>
-          <w:szCs w:val="21"/>
-        </w:rPr>
-        <w:t xml:space="preserve"> </w:t>
-      </w:r>
-      <w:proofErr w:type="gramStart"/>
-      <w:r>
-        <w:rPr>
-          <w:rFonts w:ascii="Consolas" w:eastAsia="Times New Roman" w:hAnsi="Consolas" w:cs="Times New Roman"/>
-          <w:color w:val="DCDCAA"/>
-          <w:sz w:val="21"/>
-          <w:szCs w:val="21"/>
-        </w:rPr>
-        <w:t>main</w:t>
-      </w:r>
-      <w:r>
-        <w:rPr>
-          <w:rFonts w:ascii="Consolas" w:eastAsia="Times New Roman" w:hAnsi="Consolas" w:cs="Times New Roman"/>
-          <w:color w:val="D4D4D4"/>
-          <w:sz w:val="21"/>
-          <w:szCs w:val="21"/>
-        </w:rPr>
-        <w:t>(</w:t>
-      </w:r>
-      <w:proofErr w:type="gramEnd"/>
-      <w:r>
-        <w:rPr>
-          <w:rFonts w:ascii="Consolas" w:eastAsia="Times New Roman" w:hAnsi="Consolas" w:cs="Times New Roman"/>
-          <w:color w:val="569CD6"/>
-          <w:sz w:val="21"/>
-          <w:szCs w:val="21"/>
-        </w:rPr>
-        <w:t>int</w:t>
-      </w:r>
-      <w:r>
-        <w:rPr>
-          <w:rFonts w:ascii="Consolas" w:eastAsia="Times New Roman" w:hAnsi="Consolas" w:cs="Times New Roman"/>
-          <w:color w:val="D4D4D4"/>
-          <w:sz w:val="21"/>
-          <w:szCs w:val="21"/>
-        </w:rPr>
-        <w:t xml:space="preserve"> </w:t>
-      </w:r>
-      <w:proofErr w:type="spellStart"/>
-      <w:r>
-        <w:rPr>
-          <w:rFonts w:ascii="Consolas" w:eastAsia="Times New Roman" w:hAnsi="Consolas" w:cs="Times New Roman"/>
-          <w:color w:val="D4D4D4"/>
-          <w:sz w:val="21"/>
-          <w:szCs w:val="21"/>
-        </w:rPr>
-        <w:t>argc</w:t>
-      </w:r>
-      <w:proofErr w:type="spellEnd"/>
-      <w:r>
-        <w:rPr>
-          <w:rFonts w:ascii="Consolas" w:eastAsia="Times New Roman" w:hAnsi="Consolas" w:cs="Times New Roman"/>
-          <w:color w:val="D4D4D4"/>
-          <w:sz w:val="21"/>
-          <w:szCs w:val="21"/>
-        </w:rPr>
-        <w:t xml:space="preserve">, </w:t>
-      </w:r>
-      <w:r>
-        <w:rPr>
-          <w:rFonts w:ascii="Consolas" w:eastAsia="Times New Roman" w:hAnsi="Consolas" w:cs="Times New Roman"/>
-          <w:color w:val="569CD6"/>
-          <w:sz w:val="21"/>
-          <w:szCs w:val="21"/>
-        </w:rPr>
-        <w:t>const</w:t>
-      </w:r>
-      <w:r>
-        <w:rPr>
-          <w:rFonts w:ascii="Consolas" w:eastAsia="Times New Roman" w:hAnsi="Consolas" w:cs="Times New Roman"/>
-          <w:color w:val="D4D4D4"/>
-          <w:sz w:val="21"/>
-          <w:szCs w:val="21"/>
-        </w:rPr>
-        <w:t xml:space="preserve"> </w:t>
-      </w:r>
-      <w:r>
-        <w:rPr>
-          <w:rFonts w:ascii="Consolas" w:eastAsia="Times New Roman" w:hAnsi="Consolas" w:cs="Times New Roman"/>
-          <w:color w:val="569CD6"/>
-          <w:sz w:val="21"/>
-          <w:szCs w:val="21"/>
-        </w:rPr>
-        <w:t>char</w:t>
-      </w:r>
-      <w:r>
-        <w:rPr>
-          <w:rFonts w:ascii="Consolas" w:eastAsia="Times New Roman" w:hAnsi="Consolas" w:cs="Times New Roman"/>
-          <w:color w:val="D4D4D4"/>
-          <w:sz w:val="21"/>
-          <w:szCs w:val="21"/>
-        </w:rPr>
-        <w:t xml:space="preserve"> *</w:t>
-      </w:r>
-      <w:proofErr w:type="spellStart"/>
-      <w:r>
-        <w:rPr>
-          <w:rFonts w:ascii="Consolas" w:eastAsia="Times New Roman" w:hAnsi="Consolas" w:cs="Times New Roman"/>
-          <w:color w:val="D4D4D4"/>
-          <w:sz w:val="21"/>
-          <w:szCs w:val="21"/>
-        </w:rPr>
-        <w:t>argv</w:t>
-      </w:r>
-      <w:proofErr w:type="spellEnd"/>
-      <w:r>
-        <w:rPr>
-          <w:rFonts w:ascii="Consolas" w:eastAsia="Times New Roman" w:hAnsi="Consolas" w:cs="Times New Roman"/>
-          <w:color w:val="D4D4D4"/>
-          <w:sz w:val="21"/>
-          <w:szCs w:val="21"/>
-        </w:rPr>
-        <w:t>[]) {</w:t>
-      </w:r>
-    </w:p>
-    <w:p>
-      <w:pPr>
-        <w:shd w:val="clear" w:color="auto" w:fill="1E1E1E"/>
-        <w:spacing w:after="0" w:line="285" w:lineRule="atLeast"/>
-        <w:rPr>
-          <w:rFonts w:ascii="Consolas" w:eastAsia="Times New Roman" w:hAnsi="Consolas" w:cs="Times New Roman"/>
-          <w:color w:val="D4D4D4"/>
-          <w:sz w:val="21"/>
-          <w:szCs w:val="21"/>
-        </w:rPr>
-      </w:pPr>
-      <w:r>
-        <w:rPr>
-          <w:rFonts w:ascii="Consolas" w:eastAsia="Times New Roman" w:hAnsi="Consolas" w:cs="Times New Roman"/>
-          <w:color w:val="D4D4D4"/>
-          <w:sz w:val="21"/>
-          <w:szCs w:val="21"/>
-        </w:rPr>
-        <w:t xml:space="preserve">  </w:t>
-      </w:r>
-      <w:r>
-        <w:rPr>
-          <w:rFonts w:ascii="Consolas" w:eastAsia="Times New Roman" w:hAnsi="Consolas" w:cs="Times New Roman"/>
-          <w:color w:val="569CD6"/>
-          <w:sz w:val="21"/>
-          <w:szCs w:val="21"/>
-        </w:rPr>
-        <w:t>int</w:t>
-      </w:r>
-      <w:r>
-        <w:rPr>
-          <w:rFonts w:ascii="Consolas" w:eastAsia="Times New Roman" w:hAnsi="Consolas" w:cs="Times New Roman"/>
-          <w:color w:val="D4D4D4"/>
-          <w:sz w:val="21"/>
-          <w:szCs w:val="21"/>
-        </w:rPr>
-        <w:t xml:space="preserve"> i = </w:t>
-      </w:r>
-      <w:r>
-        <w:rPr>
-          <w:rFonts w:ascii="Consolas" w:eastAsia="Times New Roman" w:hAnsi="Consolas" w:cs="Times New Roman"/>
-          <w:color w:val="B5CEA8"/>
-          <w:sz w:val="21"/>
-          <w:szCs w:val="21"/>
-        </w:rPr>
-        <w:t>0</w:t>
-      </w:r>
-      <w:r>
-        <w:rPr>
-          <w:rFonts w:ascii="Consolas" w:eastAsia="Times New Roman" w:hAnsi="Consolas" w:cs="Times New Roman"/>
-          <w:color w:val="D4D4D4"/>
-          <w:sz w:val="21"/>
-          <w:szCs w:val="21"/>
-        </w:rPr>
-        <w:t>;</w:t>
-      </w:r>
-    </w:p>
-    <w:p>
-      <w:pPr>
-        <w:shd w:val="clear" w:color="auto" w:fill="1E1E1E"/>
-        <w:spacing w:after="0" w:line="285" w:lineRule="atLeast"/>
-        <w:rPr>
-          <w:rFonts w:ascii="Consolas" w:eastAsia="Times New Roman" w:hAnsi="Consolas" w:cs="Times New Roman"/>
-          <w:color w:val="D4D4D4"/>
-          <w:sz w:val="21"/>
-          <w:szCs w:val="21"/>
-        </w:rPr>
-      </w:pPr>
-    </w:p>
-    <w:p>
-      <w:pPr>
-        <w:shd w:val="clear" w:color="auto" w:fill="1E1E1E"/>
-        <w:spacing w:after="0" w:line="285" w:lineRule="atLeast"/>
-        <w:rPr>
-          <w:rFonts w:ascii="Consolas" w:eastAsia="Times New Roman" w:hAnsi="Consolas" w:cs="Times New Roman"/>
-          <w:color w:val="D4D4D4"/>
-          <w:sz w:val="21"/>
-          <w:szCs w:val="21"/>
-        </w:rPr>
-      </w:pPr>
-      <w:r>
-        <w:rPr>
-          <w:rFonts w:ascii="Consolas" w:eastAsia="Times New Roman" w:hAnsi="Consolas" w:cs="Times New Roman"/>
-          <w:color w:val="D4D4D4"/>
-          <w:sz w:val="21"/>
-          <w:szCs w:val="21"/>
-        </w:rPr>
-        <w:t xml:space="preserve">  </w:t>
-      </w:r>
-      <w:proofErr w:type="spellStart"/>
-      <w:proofErr w:type="gramStart"/>
-      <w:r>
-        <w:rPr>
-          <w:rFonts w:ascii="Consolas" w:eastAsia="Times New Roman" w:hAnsi="Consolas" w:cs="Times New Roman"/>
-          <w:color w:val="DCDCAA"/>
-          <w:sz w:val="21"/>
-          <w:szCs w:val="21"/>
-        </w:rPr>
-        <w:t>printf</w:t>
-      </w:r>
-      <w:proofErr w:type="spellEnd"/>
-      <w:r>
-        <w:rPr>
-          <w:rFonts w:ascii="Consolas" w:eastAsia="Times New Roman" w:hAnsi="Consolas" w:cs="Times New Roman"/>
-          <w:color w:val="D4D4D4"/>
-          <w:sz w:val="21"/>
-          <w:szCs w:val="21"/>
-        </w:rPr>
-        <w:t>(</w:t>
-      </w:r>
-      <w:proofErr w:type="gramEnd"/>
-      <w:r>
-        <w:rPr>
-          <w:rFonts w:ascii="Consolas" w:eastAsia="Times New Roman" w:hAnsi="Consolas" w:cs="Times New Roman"/>
-          <w:color w:val="CE9178"/>
-          <w:sz w:val="21"/>
-          <w:szCs w:val="21"/>
-        </w:rPr>
-        <w:t>"</w:t>
-      </w:r>
-      <w:proofErr w:type="spellStart"/>
-      <w:r>
-        <w:rPr>
-          <w:rFonts w:ascii="Consolas" w:eastAsia="Times New Roman" w:hAnsi="Consolas" w:cs="Times New Roman"/>
-          <w:color w:val="CE9178"/>
-          <w:sz w:val="21"/>
-          <w:szCs w:val="21"/>
-        </w:rPr>
-        <w:t>argc</w:t>
-      </w:r>
-      <w:proofErr w:type="spellEnd"/>
-      <w:r>
-        <w:rPr>
-          <w:rFonts w:ascii="Consolas" w:eastAsia="Times New Roman" w:hAnsi="Consolas" w:cs="Times New Roman"/>
-          <w:color w:val="CE9178"/>
-          <w:sz w:val="21"/>
-          <w:szCs w:val="21"/>
-        </w:rPr>
-        <w:t>: %d</w:t>
-      </w:r>
-      <w:r>
-        <w:rPr>
-          <w:rFonts w:ascii="Consolas" w:eastAsia="Times New Roman" w:hAnsi="Consolas" w:cs="Times New Roman"/>
-          <w:color w:val="D7BA7D"/>
-          <w:sz w:val="21"/>
-          <w:szCs w:val="21"/>
-        </w:rPr>
-        <w:t>\n</w:t>
-      </w:r>
-      <w:r>
-        <w:rPr>
-          <w:rFonts w:ascii="Consolas" w:eastAsia="Times New Roman" w:hAnsi="Consolas" w:cs="Times New Roman"/>
-          <w:color w:val="CE9178"/>
-          <w:sz w:val="21"/>
-          <w:szCs w:val="21"/>
-        </w:rPr>
-        <w:t>"</w:t>
-      </w:r>
-      <w:r>
-        <w:rPr>
-          <w:rFonts w:ascii="Consolas" w:eastAsia="Times New Roman" w:hAnsi="Consolas" w:cs="Times New Roman"/>
-          <w:color w:val="D4D4D4"/>
-          <w:sz w:val="21"/>
-          <w:szCs w:val="21"/>
-        </w:rPr>
-        <w:t xml:space="preserve">, </w:t>
-      </w:r>
-      <w:proofErr w:type="spellStart"/>
-      <w:r>
-        <w:rPr>
-          <w:rFonts w:ascii="Consolas" w:eastAsia="Times New Roman" w:hAnsi="Consolas" w:cs="Times New Roman"/>
-          <w:color w:val="D4D4D4"/>
-          <w:sz w:val="21"/>
-          <w:szCs w:val="21"/>
-        </w:rPr>
-        <w:t>argc</w:t>
-      </w:r>
-      <w:proofErr w:type="spellEnd"/>
-      <w:r>
-        <w:rPr>
-          <w:rFonts w:ascii="Consolas" w:eastAsia="Times New Roman" w:hAnsi="Consolas" w:cs="Times New Roman"/>
-          <w:color w:val="D4D4D4"/>
-          <w:sz w:val="21"/>
-          <w:szCs w:val="21"/>
-        </w:rPr>
-        <w:t>);</w:t>
-      </w:r>
-    </w:p>
-    <w:p>
-      <w:pPr>
-        <w:shd w:val="clear" w:color="auto" w:fill="1E1E1E"/>
-        <w:spacing w:after="0" w:line="285" w:lineRule="atLeast"/>
-        <w:rPr>
-          <w:rFonts w:ascii="Consolas" w:eastAsia="Times New Roman" w:hAnsi="Consolas" w:cs="Times New Roman"/>
-          <w:color w:val="D4D4D4"/>
-          <w:sz w:val="21"/>
-          <w:szCs w:val="21"/>
-        </w:rPr>
-      </w:pPr>
-      <w:r>
-        <w:rPr>
-          <w:rFonts w:ascii="Consolas" w:eastAsia="Times New Roman" w:hAnsi="Consolas" w:cs="Times New Roman"/>
-          <w:color w:val="D4D4D4"/>
-          <w:sz w:val="21"/>
-          <w:szCs w:val="21"/>
-        </w:rPr>
-        <w:t xml:space="preserve">  </w:t>
-      </w:r>
-      <w:r>
-        <w:rPr>
-          <w:rFonts w:ascii="Consolas" w:eastAsia="Times New Roman" w:hAnsi="Consolas" w:cs="Times New Roman"/>
-          <w:color w:val="C586C0"/>
-          <w:sz w:val="21"/>
-          <w:szCs w:val="21"/>
-        </w:rPr>
-        <w:t>for</w:t>
-      </w:r>
-      <w:r>
-        <w:rPr>
-          <w:rFonts w:ascii="Consolas" w:eastAsia="Times New Roman" w:hAnsi="Consolas" w:cs="Times New Roman"/>
-          <w:color w:val="D4D4D4"/>
-          <w:sz w:val="21"/>
-          <w:szCs w:val="21"/>
-        </w:rPr>
-        <w:t xml:space="preserve"> (i = </w:t>
-      </w:r>
-      <w:r>
-        <w:rPr>
-          <w:rFonts w:ascii="Consolas" w:eastAsia="Times New Roman" w:hAnsi="Consolas" w:cs="Times New Roman"/>
-          <w:color w:val="B5CEA8"/>
-          <w:sz w:val="21"/>
-          <w:szCs w:val="21"/>
-        </w:rPr>
-        <w:t>0</w:t>
-      </w:r>
-      <w:r>
-        <w:rPr>
-          <w:rFonts w:ascii="Consolas" w:eastAsia="Times New Roman" w:hAnsi="Consolas" w:cs="Times New Roman"/>
-          <w:color w:val="D4D4D4"/>
-          <w:sz w:val="21"/>
-          <w:szCs w:val="21"/>
-        </w:rPr>
-        <w:t xml:space="preserve">; i &lt; </w:t>
-      </w:r>
-      <w:proofErr w:type="spellStart"/>
-      <w:r>
-        <w:rPr>
-          <w:rFonts w:ascii="Consolas" w:eastAsia="Times New Roman" w:hAnsi="Consolas" w:cs="Times New Roman"/>
-          <w:color w:val="D4D4D4"/>
-          <w:sz w:val="21"/>
-          <w:szCs w:val="21"/>
-        </w:rPr>
-        <w:t>argc</w:t>
-      </w:r>
-      <w:proofErr w:type="spellEnd"/>
-      <w:r>
-        <w:rPr>
-          <w:rFonts w:ascii="Consolas" w:eastAsia="Times New Roman" w:hAnsi="Consolas" w:cs="Times New Roman"/>
-          <w:color w:val="D4D4D4"/>
-          <w:sz w:val="21"/>
-          <w:szCs w:val="21"/>
-        </w:rPr>
-        <w:t>; i++) {</w:t>
-      </w:r>
-    </w:p>
-    <w:p>
-      <w:pPr>
-        <w:shd w:val="clear" w:color="auto" w:fill="1E1E1E"/>
-        <w:spacing w:after="0" w:line="285" w:lineRule="atLeast"/>
-        <w:rPr>
-          <w:rFonts w:ascii="Consolas" w:eastAsia="Times New Roman" w:hAnsi="Consolas" w:cs="Times New Roman"/>
-          <w:color w:val="D4D4D4"/>
-          <w:sz w:val="21"/>
-          <w:szCs w:val="21"/>
-        </w:rPr>
-      </w:pPr>
-      <w:r>
-        <w:rPr>
-          <w:rFonts w:ascii="Consolas" w:eastAsia="Times New Roman" w:hAnsi="Consolas" w:cs="Times New Roman"/>
-          <w:color w:val="D4D4D4"/>
-          <w:sz w:val="21"/>
-          <w:szCs w:val="21"/>
-        </w:rPr>
-        <w:t xml:space="preserve">    </w:t>
-      </w:r>
-      <w:proofErr w:type="spellStart"/>
-      <w:r>
-        <w:rPr>
-          <w:rFonts w:ascii="Consolas" w:eastAsia="Times New Roman" w:hAnsi="Consolas" w:cs="Times New Roman"/>
-          <w:color w:val="DCDCAA"/>
-          <w:sz w:val="21"/>
-          <w:szCs w:val="21"/>
-        </w:rPr>
-        <w:t>printf</w:t>
-      </w:r>
-      <w:proofErr w:type="spellEnd"/>
-      <w:r>
-        <w:rPr>
-          <w:rFonts w:ascii="Consolas" w:eastAsia="Times New Roman" w:hAnsi="Consolas" w:cs="Times New Roman"/>
-          <w:color w:val="D4D4D4"/>
-          <w:sz w:val="21"/>
-          <w:szCs w:val="21"/>
-        </w:rPr>
-        <w:t>(</w:t>
-      </w:r>
-      <w:r>
-        <w:rPr>
-          <w:rFonts w:ascii="Consolas" w:eastAsia="Times New Roman" w:hAnsi="Consolas" w:cs="Times New Roman"/>
-          <w:color w:val="CE9178"/>
-          <w:sz w:val="21"/>
-          <w:szCs w:val="21"/>
-        </w:rPr>
-        <w:t>"</w:t>
-      </w:r>
-      <w:proofErr w:type="spellStart"/>
-      <w:r>
-        <w:rPr>
-          <w:rFonts w:ascii="Consolas" w:eastAsia="Times New Roman" w:hAnsi="Consolas" w:cs="Times New Roman"/>
-          <w:color w:val="CE9178"/>
-          <w:sz w:val="21"/>
-          <w:szCs w:val="21"/>
-        </w:rPr>
-        <w:t>argv</w:t>
-      </w:r>
-      <w:proofErr w:type="spellEnd"/>
-      <w:r>
-        <w:rPr>
-          <w:rFonts w:ascii="Consolas" w:eastAsia="Times New Roman" w:hAnsi="Consolas" w:cs="Times New Roman"/>
-          <w:color w:val="CE9178"/>
-          <w:sz w:val="21"/>
-          <w:szCs w:val="21"/>
-        </w:rPr>
-        <w:t>[%d]: %s</w:t>
-      </w:r>
-      <w:r>
-        <w:rPr>
-          <w:rFonts w:ascii="Consolas" w:eastAsia="Times New Roman" w:hAnsi="Consolas" w:cs="Times New Roman"/>
-          <w:color w:val="D7BA7D"/>
-          <w:sz w:val="21"/>
-          <w:szCs w:val="21"/>
-        </w:rPr>
-        <w:t>\n</w:t>
-      </w:r>
-      <w:r>
-        <w:rPr>
-          <w:rFonts w:ascii="Consolas" w:eastAsia="Times New Roman" w:hAnsi="Consolas" w:cs="Times New Roman"/>
-          <w:color w:val="CE9178"/>
-          <w:sz w:val="21"/>
-          <w:szCs w:val="21"/>
-        </w:rPr>
-        <w:t>"</w:t>
-      </w:r>
-      <w:r>
-        <w:rPr>
-          <w:rFonts w:ascii="Consolas" w:eastAsia="Times New Roman" w:hAnsi="Consolas" w:cs="Times New Roman"/>
-          <w:color w:val="D4D4D4"/>
-          <w:sz w:val="21"/>
-          <w:szCs w:val="21"/>
-        </w:rPr>
-        <w:t xml:space="preserve">, i, </w:t>
-      </w:r>
-      <w:proofErr w:type="spellStart"/>
-      <w:r>
-        <w:rPr>
-          <w:rFonts w:ascii="Consolas" w:eastAsia="Times New Roman" w:hAnsi="Consolas" w:cs="Times New Roman"/>
-          <w:color w:val="D4D4D4"/>
-          <w:sz w:val="21"/>
-          <w:szCs w:val="21"/>
-        </w:rPr>
-        <w:t>argv</w:t>
-      </w:r>
-      <w:proofErr w:type="spellEnd"/>
-      <w:r>
-        <w:rPr>
-          <w:rFonts w:ascii="Consolas" w:eastAsia="Times New Roman" w:hAnsi="Consolas" w:cs="Times New Roman"/>
-          <w:color w:val="D4D4D4"/>
-          <w:sz w:val="21"/>
-          <w:szCs w:val="21"/>
-        </w:rPr>
-        <w:t>[i]);</w:t>
-      </w:r>
-    </w:p>
-    <w:p>
-      <w:pPr>
-        <w:shd w:val="clear" w:color="auto" w:fill="1E1E1E"/>
-        <w:spacing w:after="0" w:line="285" w:lineRule="atLeast"/>
-        <w:rPr>
-          <w:rFonts w:ascii="Consolas" w:eastAsia="Times New Roman" w:hAnsi="Consolas" w:cs="Times New Roman"/>
-          <w:color w:val="D4D4D4"/>
-          <w:sz w:val="21"/>
-          <w:szCs w:val="21"/>
-        </w:rPr>
-      </w:pPr>
-      <w:r>
-        <w:rPr>
-          <w:rFonts w:ascii="Consolas" w:eastAsia="Times New Roman" w:hAnsi="Consolas" w:cs="Times New Roman"/>
-          <w:color w:val="D4D4D4"/>
-          <w:sz w:val="21"/>
-          <w:szCs w:val="21"/>
-        </w:rPr>
-        <w:t xml:space="preserve">  }</w:t>
-      </w:r>
-    </w:p>
-    <w:p>
-      <w:pPr>
-        <w:shd w:val="clear" w:color="auto" w:fill="1E1E1E"/>
-        <w:spacing w:after="0" w:line="285" w:lineRule="atLeast"/>
-        <w:rPr>
-          <w:rFonts w:ascii="Consolas" w:eastAsia="Times New Roman" w:hAnsi="Consolas" w:cs="Times New Roman"/>
-          <w:color w:val="D4D4D4"/>
-          <w:sz w:val="21"/>
-          <w:szCs w:val="21"/>
-        </w:rPr>
-      </w:pPr>
-      <w:r>
-        <w:rPr>
-          <w:rFonts w:ascii="Consolas" w:eastAsia="Times New Roman" w:hAnsi="Consolas" w:cs="Times New Roman"/>
-          <w:color w:val="D4D4D4"/>
-          <w:sz w:val="21"/>
-          <w:szCs w:val="21"/>
-        </w:rPr>
-        <w:t>}</w:t>
-      </w:r>
-    </w:p>
-    <w:p>
-      <w:pPr>
-        <w:shd w:val="clear" w:color="auto" w:fill="1E1E1E"/>
-        <w:spacing w:after="0" w:line="285" w:lineRule="atLeast"/>
-        <w:rPr>
-          <w:rFonts w:ascii="Consolas" w:eastAsia="Times New Roman" w:hAnsi="Consolas" w:cs="Times New Roman"/>
-          <w:color w:val="D4D4D4"/>
-          <w:sz w:val="21"/>
-          <w:szCs w:val="21"/>
-        </w:rPr>
-      </w:pPr>
-    </w:p>
-    <w:p>
-      <w:pPr>
-        <w:bidi/>
-        <w:rPr>
-          <w:rtl/>
-          <w:lang w:bidi="fa-IR"/>
-        </w:rPr>
-      </w:pPr>
-    </w:p>
-    <w:p>
-      <w:pPr>
-        <w:bidi/>
-        <w:jc w:val="both"/>
-        <w:rPr>
-          <w:lang w:bidi="fa-IR"/>
-        </w:rPr>
-      </w:pPr>
+        <w:t>آن را کامپایل کرده و اجرا کنید. خروجی‌ها را بررسی کرده و آنچه</w:t>
+      </w:r>
       <w:r>
         <w:rPr>
           <w:rFonts w:hint="cs"/>
           <w:rtl/>
           <w:lang w:bidi="fa-IR"/>
         </w:rPr>
-        <w:t>آن را کامپایل کرده و اجرا کنید. خروجی‌ها را بررسی کرده و آنچه</w:t>
+        <w:t xml:space="preserve"> فکر می‌کنید</w:t>
       </w:r>
       <w:r>
         <w:rPr>
@@ -961,14 +968,6 @@
           <w:rtl/>
           <w:lang w:bidi="fa-IR"/>
         </w:rPr>
-        <w:t xml:space="preserve"> فکر می‌کنید</w:t>
-      </w:r>
-      <w:r>
-        <w:rPr>
-          <w:rFonts w:hint="cs"/>
-          <w:rtl/>
-          <w:lang w:bidi="fa-IR"/>
-        </w:rPr>
         <w:t xml:space="preserve"> این برنامه انجام می‌دهد را با مدرس کارگاه خود در میان بگذارید.</w:t>
       </w:r>
     </w:p>
@@ -976,7 +975,6 @@
       <w:pPr>
         <w:bidi/>
         <w:rPr>
-          <w:rFonts w:hint="cs"/>
           <w:rtl/>
           <w:lang w:bidi="fa-IR"/>
         </w:rPr>
@@ -1307,7 +1305,6 @@
           <w:p>
             <w:pPr>
               <w:rPr>
-                <w:rFonts w:hint="cs"/>
                 <w:lang w:bidi="fa-IR"/>
               </w:rPr>
             </w:pPr>
@@ -1326,7 +1323,6 @@
           <w:p>
             <w:pPr>
               <w:rPr>
-                <w:rFonts w:hint="cs"/>
                 <w:lang w:bidi="fa-IR"/>
               </w:rPr>
             </w:pPr>
@@ -1347,7 +1343,6 @@
           <w:p>
             <w:pPr>
               <w:rPr>
-                <w:rFonts w:hint="cs"/>
                 <w:lang w:bidi="fa-IR"/>
               </w:rPr>
             </w:pPr>
@@ -1366,7 +1361,6 @@
           <w:p>
             <w:pPr>
               <w:rPr>
-                <w:rFonts w:hint="cs"/>
                 <w:lang w:bidi="fa-IR"/>
               </w:rPr>
             </w:pPr>
@@ -1387,7 +1381,6 @@
           <w:p>
             <w:pPr>
               <w:rPr>
-                <w:rFonts w:hint="cs"/>
                 <w:lang w:bidi="fa-IR"/>
               </w:rPr>
             </w:pPr>
@@ -1406,7 +1399,6 @@
           <w:p>
             <w:pPr>
               <w:rPr>
-                <w:rFonts w:hint="cs"/>
                 <w:lang w:bidi="fa-IR"/>
               </w:rPr>
             </w:pPr>
@@ -1427,7 +1419,6 @@
           <w:p>
             <w:pPr>
               <w:rPr>
-                <w:rFonts w:hint="cs"/>
                 <w:lang w:bidi="fa-IR"/>
               </w:rPr>
             </w:pPr>
@@ -1446,7 +1437,6 @@
           <w:p>
             <w:pPr>
               <w:rPr>
-                <w:rFonts w:hint="cs"/>
                 <w:lang w:bidi="fa-IR"/>
               </w:rPr>
             </w:pPr>
@@ -1467,7 +1457,6 @@
           <w:p>
             <w:pPr>
               <w:rPr>
-                <w:rFonts w:hint="cs"/>
                 <w:lang w:bidi="fa-IR"/>
               </w:rPr>
             </w:pPr>
@@ -1486,7 +1475,6 @@
           <w:p>
             <w:pPr>
               <w:rPr>
-                <w:rFonts w:hint="cs"/>
                 <w:lang w:bidi="fa-IR"/>
               </w:rPr>
             </w:pPr>
@@ -1507,7 +1495,6 @@
           <w:p>
             <w:pPr>
               <w:rPr>
-                <w:rFonts w:hint="cs"/>
                 <w:lang w:bidi="fa-IR"/>
               </w:rPr>
             </w:pPr>
@@ -1526,7 +1513,6 @@
           <w:p>
             <w:pPr>
               <w:rPr>
-                <w:rFonts w:hint="cs"/>
                 <w:lang w:bidi="fa-IR"/>
               </w:rPr>
             </w:pPr>
@@ -1977,10 +1963,25 @@
       <w:pPr>
         <w:bidi/>
         <w:rPr>
+          <w:lang w:bidi="fa-IR"/>
+        </w:rPr>
+      </w:pPr>
+      <w:r>
+        <w:rPr>
           <w:rFonts w:hint="cs"/>
           <w:rtl/>
           <w:lang w:bidi="fa-IR"/>
         </w:rPr>
+        <w:t>راهنمایی: یکی از قسمت‌های کد دارای خطای زمان اجرا می‌باشد.</w:t>
+      </w:r>
+    </w:p>
+    <w:p>
+      <w:pPr>
+        <w:bidi/>
+        <w:rPr>
+          <w:rtl/>
+          <w:lang w:bidi="fa-IR"/>
+        </w:rPr>
       </w:pPr>
       <w:r>
         <w:rPr>
@@ -1988,10 +1989,1200 @@
           <w:rtl/>
           <w:lang w:bidi="fa-IR"/>
         </w:rPr>
-        <w:t>راهنمایی: یکی از قسمت‌های کد دارای خطای زمان اجرا می‌باشد.</w:t>
-      </w:r>
+        <w:t>۴. خطای برنامه زیر را پیدا کرده و آن را اصلاح کنید.</w:t>
+      </w:r>
+      <w:r>
+        <w:rPr>
+          <w:rFonts w:hint="cs"/>
+          <w:rtl/>
+          <w:lang w:bidi="fa-IR"/>
+        </w:rPr>
+        <w:t xml:space="preserve"> به نظر شما برنامه‌ی فعلی (دارای خطا) درست کار می‌کند؟ فکر می‌کنید علت این اتفاق چیست؟</w:t>
+      </w:r>
+    </w:p>
+    <w:p>
+      <w:pPr>
+        <w:shd w:val="clear" w:color="auto" w:fill="1E1E1E"/>
+        <w:spacing w:after="0" w:line="285" w:lineRule="atLeast"/>
+        <w:rPr>
+          <w:rFonts w:ascii="Consolas" w:eastAsia="Times New Roman" w:hAnsi="Consolas" w:cs="Times New Roman"/>
+          <w:color w:val="D4D4D4"/>
+          <w:sz w:val="21"/>
+          <w:szCs w:val="21"/>
+        </w:rPr>
+      </w:pPr>
+    </w:p>
+    <w:p>
+      <w:pPr>
+        <w:shd w:val="clear" w:color="auto" w:fill="1E1E1E"/>
+        <w:spacing w:after="0" w:line="285" w:lineRule="atLeast"/>
+        <w:rPr>
+          <w:rFonts w:ascii="Consolas" w:eastAsia="Times New Roman" w:hAnsi="Consolas" w:cs="Times New Roman"/>
+          <w:color w:val="D4D4D4"/>
+          <w:sz w:val="21"/>
+          <w:szCs w:val="21"/>
+        </w:rPr>
+      </w:pPr>
+      <w:r>
+        <w:rPr>
+          <w:rFonts w:ascii="Consolas" w:eastAsia="Times New Roman" w:hAnsi="Consolas" w:cs="Times New Roman"/>
+          <w:color w:val="C586C0"/>
+          <w:sz w:val="21"/>
+          <w:szCs w:val="21"/>
+        </w:rPr>
+        <w:t>#include</w:t>
+      </w:r>
+      <w:r>
+        <w:rPr>
+          <w:rFonts w:ascii="Consolas" w:eastAsia="Times New Roman" w:hAnsi="Consolas" w:cs="Times New Roman"/>
+          <w:color w:val="569CD6"/>
+          <w:sz w:val="21"/>
+          <w:szCs w:val="21"/>
+        </w:rPr>
+        <w:t xml:space="preserve"> </w:t>
+      </w:r>
+      <w:r>
+        <w:rPr>
+          <w:rFonts w:ascii="Consolas" w:eastAsia="Times New Roman" w:hAnsi="Consolas" w:cs="Times New Roman"/>
+          <w:color w:val="CE9178"/>
+          <w:sz w:val="21"/>
+          <w:szCs w:val="21"/>
+        </w:rPr>
+        <w:t>&lt;</w:t>
+      </w:r>
+      <w:proofErr w:type="spellStart"/>
+      <w:r>
+        <w:rPr>
+          <w:rFonts w:ascii="Consolas" w:eastAsia="Times New Roman" w:hAnsi="Consolas" w:cs="Times New Roman"/>
+          <w:color w:val="CE9178"/>
+          <w:sz w:val="21"/>
+          <w:szCs w:val="21"/>
+        </w:rPr>
+        <w:t>stdio.h</w:t>
+      </w:r>
+      <w:proofErr w:type="spellEnd"/>
+      <w:r>
+        <w:rPr>
+          <w:rFonts w:ascii="Consolas" w:eastAsia="Times New Roman" w:hAnsi="Consolas" w:cs="Times New Roman"/>
+          <w:color w:val="CE9178"/>
+          <w:sz w:val="21"/>
+          <w:szCs w:val="21"/>
+        </w:rPr>
+        <w:t>&gt;</w:t>
+      </w:r>
+    </w:p>
+    <w:p>
+      <w:pPr>
+        <w:shd w:val="clear" w:color="auto" w:fill="1E1E1E"/>
+        <w:spacing w:after="0" w:line="285" w:lineRule="atLeast"/>
+        <w:rPr>
+          <w:rFonts w:ascii="Consolas" w:eastAsia="Times New Roman" w:hAnsi="Consolas" w:cs="Times New Roman"/>
+          <w:color w:val="D4D4D4"/>
+          <w:sz w:val="21"/>
+          <w:szCs w:val="21"/>
+        </w:rPr>
+      </w:pPr>
+    </w:p>
+    <w:p>
+      <w:pPr>
+        <w:shd w:val="clear" w:color="auto" w:fill="1E1E1E"/>
+        <w:spacing w:after="0" w:line="285" w:lineRule="atLeast"/>
+        <w:rPr>
+          <w:rFonts w:ascii="Consolas" w:eastAsia="Times New Roman" w:hAnsi="Consolas" w:cs="Times New Roman"/>
+          <w:color w:val="D4D4D4"/>
+          <w:sz w:val="21"/>
+          <w:szCs w:val="21"/>
+        </w:rPr>
+      </w:pPr>
+      <w:r>
+        <w:rPr>
+          <w:rFonts w:ascii="Consolas" w:eastAsia="Times New Roman" w:hAnsi="Consolas" w:cs="Times New Roman"/>
+          <w:color w:val="569CD6"/>
+          <w:sz w:val="21"/>
+          <w:szCs w:val="21"/>
+        </w:rPr>
+        <w:t>int</w:t>
+      </w:r>
+      <w:r>
+        <w:rPr>
+          <w:rFonts w:ascii="Consolas" w:eastAsia="Times New Roman" w:hAnsi="Consolas" w:cs="Times New Roman"/>
+          <w:color w:val="D4D4D4"/>
+          <w:sz w:val="21"/>
+          <w:szCs w:val="21"/>
+        </w:rPr>
+        <w:t xml:space="preserve"> </w:t>
+      </w:r>
+      <w:proofErr w:type="gramStart"/>
+      <w:r>
+        <w:rPr>
+          <w:rFonts w:ascii="Consolas" w:eastAsia="Times New Roman" w:hAnsi="Consolas" w:cs="Times New Roman"/>
+          <w:color w:val="DCDCAA"/>
+          <w:sz w:val="21"/>
+          <w:szCs w:val="21"/>
+        </w:rPr>
+        <w:t>f</w:t>
+      </w:r>
+      <w:r>
+        <w:rPr>
+          <w:rFonts w:ascii="Consolas" w:eastAsia="Times New Roman" w:hAnsi="Consolas" w:cs="Times New Roman"/>
+          <w:color w:val="D4D4D4"/>
+          <w:sz w:val="21"/>
+          <w:szCs w:val="21"/>
+        </w:rPr>
+        <w:t>(</w:t>
+      </w:r>
+      <w:proofErr w:type="gramEnd"/>
+      <w:r>
+        <w:rPr>
+          <w:rFonts w:ascii="Consolas" w:eastAsia="Times New Roman" w:hAnsi="Consolas" w:cs="Times New Roman"/>
+          <w:color w:val="569CD6"/>
+          <w:sz w:val="21"/>
+          <w:szCs w:val="21"/>
+        </w:rPr>
+        <w:t>int</w:t>
+      </w:r>
+      <w:r>
+        <w:rPr>
+          <w:rFonts w:ascii="Consolas" w:eastAsia="Times New Roman" w:hAnsi="Consolas" w:cs="Times New Roman"/>
+          <w:color w:val="D4D4D4"/>
+          <w:sz w:val="21"/>
+          <w:szCs w:val="21"/>
+        </w:rPr>
+        <w:t>* p) {</w:t>
+      </w:r>
+    </w:p>
+    <w:p>
+      <w:pPr>
+        <w:shd w:val="clear" w:color="auto" w:fill="1E1E1E"/>
+        <w:spacing w:after="0" w:line="285" w:lineRule="atLeast"/>
+        <w:rPr>
+          <w:rFonts w:ascii="Consolas" w:eastAsia="Times New Roman" w:hAnsi="Consolas" w:cs="Times New Roman"/>
+          <w:color w:val="D4D4D4"/>
+          <w:sz w:val="21"/>
+          <w:szCs w:val="21"/>
+        </w:rPr>
+      </w:pPr>
+      <w:r>
+        <w:rPr>
+          <w:rFonts w:ascii="Consolas" w:eastAsia="Times New Roman" w:hAnsi="Consolas" w:cs="Times New Roman"/>
+          <w:color w:val="D4D4D4"/>
+          <w:sz w:val="21"/>
+          <w:szCs w:val="21"/>
+        </w:rPr>
+        <w:t xml:space="preserve">  </w:t>
+      </w:r>
+      <w:proofErr w:type="spellStart"/>
+      <w:proofErr w:type="gramStart"/>
+      <w:r>
+        <w:rPr>
+          <w:rFonts w:ascii="Consolas" w:eastAsia="Times New Roman" w:hAnsi="Consolas" w:cs="Times New Roman"/>
+          <w:color w:val="DCDCAA"/>
+          <w:sz w:val="21"/>
+          <w:szCs w:val="21"/>
+        </w:rPr>
+        <w:t>printf</w:t>
+      </w:r>
+      <w:proofErr w:type="spellEnd"/>
+      <w:r>
+        <w:rPr>
+          <w:rFonts w:ascii="Consolas" w:eastAsia="Times New Roman" w:hAnsi="Consolas" w:cs="Times New Roman"/>
+          <w:color w:val="D4D4D4"/>
+          <w:sz w:val="21"/>
+          <w:szCs w:val="21"/>
+        </w:rPr>
+        <w:t>(</w:t>
+      </w:r>
+      <w:proofErr w:type="gramEnd"/>
+      <w:r>
+        <w:rPr>
+          <w:rFonts w:ascii="Consolas" w:eastAsia="Times New Roman" w:hAnsi="Consolas" w:cs="Times New Roman"/>
+          <w:color w:val="CE9178"/>
+          <w:sz w:val="21"/>
+          <w:szCs w:val="21"/>
+        </w:rPr>
+        <w:t>"a = %d</w:t>
+      </w:r>
+      <w:r>
+        <w:rPr>
+          <w:rFonts w:ascii="Consolas" w:eastAsia="Times New Roman" w:hAnsi="Consolas" w:cs="Times New Roman"/>
+          <w:color w:val="D7BA7D"/>
+          <w:sz w:val="21"/>
+          <w:szCs w:val="21"/>
+        </w:rPr>
+        <w:t>\n</w:t>
+      </w:r>
+      <w:r>
+        <w:rPr>
+          <w:rFonts w:ascii="Consolas" w:eastAsia="Times New Roman" w:hAnsi="Consolas" w:cs="Times New Roman"/>
+          <w:color w:val="CE9178"/>
+          <w:sz w:val="21"/>
+          <w:szCs w:val="21"/>
+        </w:rPr>
+        <w:t>"</w:t>
+      </w:r>
+      <w:r>
+        <w:rPr>
+          <w:rFonts w:ascii="Consolas" w:eastAsia="Times New Roman" w:hAnsi="Consolas" w:cs="Times New Roman"/>
+          <w:color w:val="D4D4D4"/>
+          <w:sz w:val="21"/>
+          <w:szCs w:val="21"/>
+        </w:rPr>
+        <w:t xml:space="preserve">, p); </w:t>
+      </w:r>
+      <w:r>
+        <w:rPr>
+          <w:rFonts w:ascii="Consolas" w:eastAsia="Times New Roman" w:hAnsi="Consolas" w:cs="Times New Roman"/>
+          <w:color w:val="6A9955"/>
+          <w:sz w:val="21"/>
+          <w:szCs w:val="21"/>
+        </w:rPr>
+        <w:t>// a = 10?</w:t>
+      </w:r>
+    </w:p>
+    <w:p>
+      <w:pPr>
+        <w:shd w:val="clear" w:color="auto" w:fill="1E1E1E"/>
+        <w:spacing w:after="0" w:line="285" w:lineRule="atLeast"/>
+        <w:rPr>
+          <w:rFonts w:ascii="Consolas" w:eastAsia="Times New Roman" w:hAnsi="Consolas" w:cs="Times New Roman"/>
+          <w:color w:val="D4D4D4"/>
+          <w:sz w:val="21"/>
+          <w:szCs w:val="21"/>
+        </w:rPr>
+      </w:pPr>
+      <w:r>
+        <w:rPr>
+          <w:rFonts w:ascii="Consolas" w:eastAsia="Times New Roman" w:hAnsi="Consolas" w:cs="Times New Roman"/>
+          <w:color w:val="D4D4D4"/>
+          <w:sz w:val="21"/>
+          <w:szCs w:val="21"/>
+        </w:rPr>
+        <w:t>}</w:t>
+      </w:r>
+    </w:p>
+    <w:p>
+      <w:pPr>
+        <w:shd w:val="clear" w:color="auto" w:fill="1E1E1E"/>
+        <w:spacing w:after="0" w:line="285" w:lineRule="atLeast"/>
+        <w:rPr>
+          <w:rFonts w:ascii="Consolas" w:eastAsia="Times New Roman" w:hAnsi="Consolas" w:cs="Times New Roman"/>
+          <w:color w:val="D4D4D4"/>
+          <w:sz w:val="21"/>
+          <w:szCs w:val="21"/>
+        </w:rPr>
+      </w:pPr>
+    </w:p>
+    <w:p>
+      <w:pPr>
+        <w:shd w:val="clear" w:color="auto" w:fill="1E1E1E"/>
+        <w:spacing w:after="0" w:line="285" w:lineRule="atLeast"/>
+        <w:rPr>
+          <w:rFonts w:ascii="Consolas" w:eastAsia="Times New Roman" w:hAnsi="Consolas" w:cs="Times New Roman"/>
+          <w:color w:val="D4D4D4"/>
+          <w:sz w:val="21"/>
+          <w:szCs w:val="21"/>
+        </w:rPr>
+      </w:pPr>
+      <w:r>
+        <w:rPr>
+          <w:rFonts w:ascii="Consolas" w:eastAsia="Times New Roman" w:hAnsi="Consolas" w:cs="Times New Roman"/>
+          <w:color w:val="569CD6"/>
+          <w:sz w:val="21"/>
+          <w:szCs w:val="21"/>
+        </w:rPr>
+        <w:t>int</w:t>
+      </w:r>
+      <w:r>
+        <w:rPr>
+          <w:rFonts w:ascii="Consolas" w:eastAsia="Times New Roman" w:hAnsi="Consolas" w:cs="Times New Roman"/>
+          <w:color w:val="D4D4D4"/>
+          <w:sz w:val="21"/>
+          <w:szCs w:val="21"/>
+        </w:rPr>
+        <w:t xml:space="preserve"> </w:t>
+      </w:r>
+      <w:proofErr w:type="gramStart"/>
+      <w:r>
+        <w:rPr>
+          <w:rFonts w:ascii="Consolas" w:eastAsia="Times New Roman" w:hAnsi="Consolas" w:cs="Times New Roman"/>
+          <w:color w:val="DCDCAA"/>
+          <w:sz w:val="21"/>
+          <w:szCs w:val="21"/>
+        </w:rPr>
+        <w:t>main</w:t>
+      </w:r>
+      <w:r>
+        <w:rPr>
+          <w:rFonts w:ascii="Consolas" w:eastAsia="Times New Roman" w:hAnsi="Consolas" w:cs="Times New Roman"/>
+          <w:color w:val="D4D4D4"/>
+          <w:sz w:val="21"/>
+          <w:szCs w:val="21"/>
+        </w:rPr>
+        <w:t>(</w:t>
+      </w:r>
+      <w:proofErr w:type="gramEnd"/>
+      <w:r>
+        <w:rPr>
+          <w:rFonts w:ascii="Consolas" w:eastAsia="Times New Roman" w:hAnsi="Consolas" w:cs="Times New Roman"/>
+          <w:color w:val="D4D4D4"/>
+          <w:sz w:val="21"/>
+          <w:szCs w:val="21"/>
+        </w:rPr>
+        <w:t>) {</w:t>
+      </w:r>
+    </w:p>
+    <w:p>
+      <w:pPr>
+        <w:shd w:val="clear" w:color="auto" w:fill="1E1E1E"/>
+        <w:spacing w:after="0" w:line="285" w:lineRule="atLeast"/>
+        <w:rPr>
+          <w:rFonts w:ascii="Consolas" w:eastAsia="Times New Roman" w:hAnsi="Consolas" w:cs="Times New Roman"/>
+          <w:color w:val="D4D4D4"/>
+          <w:sz w:val="21"/>
+          <w:szCs w:val="21"/>
+        </w:rPr>
+      </w:pPr>
+      <w:r>
+        <w:rPr>
+          <w:rFonts w:ascii="Consolas" w:eastAsia="Times New Roman" w:hAnsi="Consolas" w:cs="Times New Roman"/>
+          <w:color w:val="D4D4D4"/>
+          <w:sz w:val="21"/>
+          <w:szCs w:val="21"/>
+        </w:rPr>
+        <w:lastRenderedPageBreak/>
+        <w:t xml:space="preserve">  </w:t>
+      </w:r>
+      <w:r>
+        <w:rPr>
+          <w:rFonts w:ascii="Consolas" w:eastAsia="Times New Roman" w:hAnsi="Consolas" w:cs="Times New Roman"/>
+          <w:color w:val="569CD6"/>
+          <w:sz w:val="21"/>
+          <w:szCs w:val="21"/>
+        </w:rPr>
+        <w:t>int</w:t>
+      </w:r>
+      <w:r>
+        <w:rPr>
+          <w:rFonts w:ascii="Consolas" w:eastAsia="Times New Roman" w:hAnsi="Consolas" w:cs="Times New Roman"/>
+          <w:color w:val="D4D4D4"/>
+          <w:sz w:val="21"/>
+          <w:szCs w:val="21"/>
+        </w:rPr>
+        <w:t xml:space="preserve"> a = </w:t>
+      </w:r>
+      <w:r>
+        <w:rPr>
+          <w:rFonts w:ascii="Consolas" w:eastAsia="Times New Roman" w:hAnsi="Consolas" w:cs="Times New Roman"/>
+          <w:color w:val="B5CEA8"/>
+          <w:sz w:val="21"/>
+          <w:szCs w:val="21"/>
+        </w:rPr>
+        <w:t>10</w:t>
+      </w:r>
+      <w:r>
+        <w:rPr>
+          <w:rFonts w:ascii="Consolas" w:eastAsia="Times New Roman" w:hAnsi="Consolas" w:cs="Times New Roman"/>
+          <w:color w:val="D4D4D4"/>
+          <w:sz w:val="21"/>
+          <w:szCs w:val="21"/>
+        </w:rPr>
+        <w:t>;</w:t>
+      </w:r>
+    </w:p>
+    <w:p>
+      <w:pPr>
+        <w:shd w:val="clear" w:color="auto" w:fill="1E1E1E"/>
+        <w:spacing w:after="0" w:line="285" w:lineRule="atLeast"/>
+        <w:rPr>
+          <w:rFonts w:ascii="Consolas" w:eastAsia="Times New Roman" w:hAnsi="Consolas" w:cs="Times New Roman"/>
+          <w:color w:val="D4D4D4"/>
+          <w:sz w:val="21"/>
+          <w:szCs w:val="21"/>
+        </w:rPr>
+      </w:pPr>
+      <w:r>
+        <w:rPr>
+          <w:rFonts w:ascii="Consolas" w:eastAsia="Times New Roman" w:hAnsi="Consolas" w:cs="Times New Roman"/>
+          <w:color w:val="D4D4D4"/>
+          <w:sz w:val="21"/>
+          <w:szCs w:val="21"/>
+        </w:rPr>
+        <w:t xml:space="preserve">  </w:t>
+      </w:r>
+      <w:proofErr w:type="gramStart"/>
+      <w:r>
+        <w:rPr>
+          <w:rFonts w:ascii="Consolas" w:eastAsia="Times New Roman" w:hAnsi="Consolas" w:cs="Times New Roman"/>
+          <w:color w:val="DCDCAA"/>
+          <w:sz w:val="21"/>
+          <w:szCs w:val="21"/>
+        </w:rPr>
+        <w:t>f</w:t>
+      </w:r>
+      <w:r>
+        <w:rPr>
+          <w:rFonts w:ascii="Consolas" w:eastAsia="Times New Roman" w:hAnsi="Consolas" w:cs="Times New Roman"/>
+          <w:color w:val="D4D4D4"/>
+          <w:sz w:val="21"/>
+          <w:szCs w:val="21"/>
+        </w:rPr>
+        <w:t>(</w:t>
+      </w:r>
+      <w:proofErr w:type="gramEnd"/>
+      <w:r>
+        <w:rPr>
+          <w:rFonts w:ascii="Consolas" w:eastAsia="Times New Roman" w:hAnsi="Consolas" w:cs="Times New Roman"/>
+          <w:color w:val="D4D4D4"/>
+          <w:sz w:val="21"/>
+          <w:szCs w:val="21"/>
+        </w:rPr>
+        <w:t>(</w:t>
+      </w:r>
+      <w:r>
+        <w:rPr>
+          <w:rFonts w:ascii="Consolas" w:eastAsia="Times New Roman" w:hAnsi="Consolas" w:cs="Times New Roman"/>
+          <w:color w:val="569CD6"/>
+          <w:sz w:val="21"/>
+          <w:szCs w:val="21"/>
+        </w:rPr>
+        <w:t>int</w:t>
+      </w:r>
+      <w:r>
+        <w:rPr>
+          <w:rFonts w:ascii="Consolas" w:eastAsia="Times New Roman" w:hAnsi="Consolas" w:cs="Times New Roman"/>
+          <w:color w:val="D4D4D4"/>
+          <w:sz w:val="21"/>
+          <w:szCs w:val="21"/>
+        </w:rPr>
+        <w:t xml:space="preserve"> *) a);</w:t>
+      </w:r>
+    </w:p>
+    <w:p>
+      <w:pPr>
+        <w:shd w:val="clear" w:color="auto" w:fill="1E1E1E"/>
+        <w:spacing w:after="0" w:line="285" w:lineRule="atLeast"/>
+        <w:rPr>
+          <w:rFonts w:ascii="Consolas" w:eastAsia="Times New Roman" w:hAnsi="Consolas" w:cs="Times New Roman"/>
+          <w:color w:val="D4D4D4"/>
+          <w:sz w:val="21"/>
+          <w:szCs w:val="21"/>
+        </w:rPr>
+      </w:pPr>
+      <w:r>
+        <w:rPr>
+          <w:rFonts w:ascii="Consolas" w:eastAsia="Times New Roman" w:hAnsi="Consolas" w:cs="Times New Roman"/>
+          <w:color w:val="D4D4D4"/>
+          <w:sz w:val="21"/>
+          <w:szCs w:val="21"/>
+        </w:rPr>
+        <w:t>}</w:t>
+      </w:r>
+    </w:p>
+    <w:p>
+      <w:pPr>
+        <w:shd w:val="clear" w:color="auto" w:fill="1E1E1E"/>
+        <w:spacing w:after="0" w:line="285" w:lineRule="atLeast"/>
+        <w:rPr>
+          <w:rFonts w:ascii="Consolas" w:eastAsia="Times New Roman" w:hAnsi="Consolas" w:cs="Times New Roman"/>
+          <w:color w:val="D4D4D4"/>
+          <w:sz w:val="21"/>
+          <w:szCs w:val="21"/>
+        </w:rPr>
+      </w:pPr>
+    </w:p>
+    <w:p>
+      <w:pPr>
+        <w:bidi/>
+        <w:rPr>
+          <w:rtl/>
+          <w:lang w:bidi="fa-IR"/>
+        </w:rPr>
+      </w:pPr>
+    </w:p>
+    <w:p>
+      <w:pPr>
+        <w:bidi/>
+        <w:jc w:val="both"/>
+        <w:rPr>
+          <w:rtl/>
+          <w:lang w:bidi="fa-IR"/>
+        </w:rPr>
+      </w:pPr>
+      <w:r>
+        <w:rPr>
+          <w:rFonts w:hint="cs"/>
+          <w:rtl/>
+          <w:lang w:bidi="fa-IR"/>
+        </w:rPr>
+        <w:t>۵.</w:t>
+      </w:r>
+      <w:r>
+        <w:rPr>
+          <w:rFonts w:hint="cs"/>
+          <w:rtl/>
+          <w:lang w:bidi="fa-IR"/>
+        </w:rPr>
+        <w:t xml:space="preserve"> </w:t>
+      </w:r>
+      <w:r>
+        <w:rPr>
+          <w:rFonts w:hint="cs"/>
+          <w:rtl/>
+          <w:lang w:bidi="fa-IR"/>
+        </w:rPr>
+        <w:t xml:space="preserve">تا به حال چگونگی چاپ کردن انواع داده‌ای مختلف با </w:t>
+      </w:r>
+      <w:proofErr w:type="spellStart"/>
+      <w:r>
+        <w:rPr>
+          <w:lang w:bidi="fa-IR"/>
+        </w:rPr>
+        <w:t>printf</w:t>
+      </w:r>
+      <w:proofErr w:type="spellEnd"/>
+      <w:r>
+        <w:rPr>
+          <w:rFonts w:hint="cs"/>
+          <w:rtl/>
+          <w:lang w:bidi="fa-IR"/>
+        </w:rPr>
+        <w:t xml:space="preserve"> را دیده‌اید، اما یک نوع داده‌ای جدید که تازه با آن آشنا شده‌اید اشاره‌گرها می‌باشند. اشاره‌گرها نوع جدیدی نمی‌باشند بلکه عددهایی هستند که آدرسی را در حافظه سیستم شما نمایندگی می‌کنند.</w:t>
+      </w:r>
+      <w:r>
+        <w:rPr>
+          <w:rFonts w:hint="cs"/>
+          <w:rtl/>
+          <w:lang w:bidi="fa-IR"/>
+        </w:rPr>
+        <w:t xml:space="preserve"> آن‌ها را می‌توانید مانند عددها نیز چاپ کنید اما مشکل اصلی آنجاست که آدرس‌های حافظه با توجه به پردازنده می‌توانند ۳۲ بیتی یا ۶۴ بیتی باشند و به همین دلیل بهتر است آن‌ها را به گونه‌ای دیگر چاپ کنیم.</w:t>
+      </w:r>
+    </w:p>
+    <w:p>
+      <w:pPr>
+        <w:shd w:val="clear" w:color="auto" w:fill="1E1E1E"/>
+        <w:spacing w:after="0" w:line="285" w:lineRule="atLeast"/>
+        <w:rPr>
+          <w:rFonts w:ascii="Consolas" w:eastAsia="Times New Roman" w:hAnsi="Consolas" w:cs="Times New Roman"/>
+          <w:color w:val="D4D4D4"/>
+          <w:sz w:val="21"/>
+          <w:szCs w:val="21"/>
+        </w:rPr>
+      </w:pPr>
+      <w:r>
+        <w:rPr>
+          <w:rFonts w:ascii="Consolas" w:eastAsia="Times New Roman" w:hAnsi="Consolas" w:cs="Times New Roman"/>
+          <w:color w:val="C586C0"/>
+          <w:sz w:val="21"/>
+          <w:szCs w:val="21"/>
+        </w:rPr>
+        <w:t>#include</w:t>
+      </w:r>
+      <w:r>
+        <w:rPr>
+          <w:rFonts w:ascii="Consolas" w:eastAsia="Times New Roman" w:hAnsi="Consolas" w:cs="Times New Roman"/>
+          <w:color w:val="569CD6"/>
+          <w:sz w:val="21"/>
+          <w:szCs w:val="21"/>
+        </w:rPr>
+        <w:t xml:space="preserve"> </w:t>
+      </w:r>
+      <w:r>
+        <w:rPr>
+          <w:rFonts w:ascii="Consolas" w:eastAsia="Times New Roman" w:hAnsi="Consolas" w:cs="Times New Roman"/>
+          <w:color w:val="CE9178"/>
+          <w:sz w:val="21"/>
+          <w:szCs w:val="21"/>
+        </w:rPr>
+        <w:t>&lt;</w:t>
+      </w:r>
+      <w:proofErr w:type="spellStart"/>
+      <w:r>
+        <w:rPr>
+          <w:rFonts w:ascii="Consolas" w:eastAsia="Times New Roman" w:hAnsi="Consolas" w:cs="Times New Roman"/>
+          <w:color w:val="CE9178"/>
+          <w:sz w:val="21"/>
+          <w:szCs w:val="21"/>
+        </w:rPr>
+        <w:t>stdio.h</w:t>
+      </w:r>
+      <w:proofErr w:type="spellEnd"/>
+      <w:r>
+        <w:rPr>
+          <w:rFonts w:ascii="Consolas" w:eastAsia="Times New Roman" w:hAnsi="Consolas" w:cs="Times New Roman"/>
+          <w:color w:val="CE9178"/>
+          <w:sz w:val="21"/>
+          <w:szCs w:val="21"/>
+        </w:rPr>
+        <w:t>&gt;</w:t>
+      </w:r>
+    </w:p>
+    <w:p>
+      <w:pPr>
+        <w:shd w:val="clear" w:color="auto" w:fill="1E1E1E"/>
+        <w:spacing w:after="0" w:line="285" w:lineRule="atLeast"/>
+        <w:rPr>
+          <w:rFonts w:ascii="Consolas" w:eastAsia="Times New Roman" w:hAnsi="Consolas" w:cs="Times New Roman"/>
+          <w:color w:val="D4D4D4"/>
+          <w:sz w:val="21"/>
+          <w:szCs w:val="21"/>
+        </w:rPr>
+      </w:pPr>
+    </w:p>
+    <w:p>
+      <w:pPr>
+        <w:shd w:val="clear" w:color="auto" w:fill="1E1E1E"/>
+        <w:spacing w:after="0" w:line="285" w:lineRule="atLeast"/>
+        <w:rPr>
+          <w:rFonts w:ascii="Consolas" w:eastAsia="Times New Roman" w:hAnsi="Consolas" w:cs="Times New Roman"/>
+          <w:color w:val="D4D4D4"/>
+          <w:sz w:val="21"/>
+          <w:szCs w:val="21"/>
+        </w:rPr>
+      </w:pPr>
+      <w:r>
+        <w:rPr>
+          <w:rFonts w:ascii="Consolas" w:eastAsia="Times New Roman" w:hAnsi="Consolas" w:cs="Times New Roman"/>
+          <w:color w:val="569CD6"/>
+          <w:sz w:val="21"/>
+          <w:szCs w:val="21"/>
+        </w:rPr>
+        <w:t>int</w:t>
+      </w:r>
+      <w:r>
+        <w:rPr>
+          <w:rFonts w:ascii="Consolas" w:eastAsia="Times New Roman" w:hAnsi="Consolas" w:cs="Times New Roman"/>
+          <w:color w:val="D4D4D4"/>
+          <w:sz w:val="21"/>
+          <w:szCs w:val="21"/>
+        </w:rPr>
+        <w:t xml:space="preserve"> g = </w:t>
+      </w:r>
+      <w:r>
+        <w:rPr>
+          <w:rFonts w:ascii="Consolas" w:eastAsia="Times New Roman" w:hAnsi="Consolas" w:cs="Times New Roman"/>
+          <w:color w:val="B5CEA8"/>
+          <w:sz w:val="21"/>
+          <w:szCs w:val="21"/>
+        </w:rPr>
+        <w:t>5</w:t>
+      </w:r>
+      <w:r>
+        <w:rPr>
+          <w:rFonts w:ascii="Consolas" w:eastAsia="Times New Roman" w:hAnsi="Consolas" w:cs="Times New Roman"/>
+          <w:color w:val="D4D4D4"/>
+          <w:sz w:val="21"/>
+          <w:szCs w:val="21"/>
+        </w:rPr>
+        <w:t>;</w:t>
+      </w:r>
+    </w:p>
+    <w:p>
+      <w:pPr>
+        <w:shd w:val="clear" w:color="auto" w:fill="1E1E1E"/>
+        <w:spacing w:after="0" w:line="285" w:lineRule="atLeast"/>
+        <w:rPr>
+          <w:rFonts w:ascii="Consolas" w:eastAsia="Times New Roman" w:hAnsi="Consolas" w:cs="Times New Roman"/>
+          <w:color w:val="D4D4D4"/>
+          <w:sz w:val="21"/>
+          <w:szCs w:val="21"/>
+        </w:rPr>
+      </w:pPr>
+    </w:p>
+    <w:p>
+      <w:pPr>
+        <w:shd w:val="clear" w:color="auto" w:fill="1E1E1E"/>
+        <w:spacing w:after="0" w:line="285" w:lineRule="atLeast"/>
+        <w:rPr>
+          <w:rFonts w:ascii="Consolas" w:eastAsia="Times New Roman" w:hAnsi="Consolas" w:cs="Times New Roman"/>
+          <w:color w:val="D4D4D4"/>
+          <w:sz w:val="21"/>
+          <w:szCs w:val="21"/>
+        </w:rPr>
+      </w:pPr>
+      <w:r>
+        <w:rPr>
+          <w:rFonts w:ascii="Consolas" w:eastAsia="Times New Roman" w:hAnsi="Consolas" w:cs="Times New Roman"/>
+          <w:color w:val="569CD6"/>
+          <w:sz w:val="21"/>
+          <w:szCs w:val="21"/>
+        </w:rPr>
+        <w:t>int</w:t>
+      </w:r>
+      <w:r>
+        <w:rPr>
+          <w:rFonts w:ascii="Consolas" w:eastAsia="Times New Roman" w:hAnsi="Consolas" w:cs="Times New Roman"/>
+          <w:color w:val="D4D4D4"/>
+          <w:sz w:val="21"/>
+          <w:szCs w:val="21"/>
+        </w:rPr>
+        <w:t xml:space="preserve"> </w:t>
+      </w:r>
+      <w:proofErr w:type="gramStart"/>
+      <w:r>
+        <w:rPr>
+          <w:rFonts w:ascii="Consolas" w:eastAsia="Times New Roman" w:hAnsi="Consolas" w:cs="Times New Roman"/>
+          <w:color w:val="DCDCAA"/>
+          <w:sz w:val="21"/>
+          <w:szCs w:val="21"/>
+        </w:rPr>
+        <w:t>main</w:t>
+      </w:r>
+      <w:r>
+        <w:rPr>
+          <w:rFonts w:ascii="Consolas" w:eastAsia="Times New Roman" w:hAnsi="Consolas" w:cs="Times New Roman"/>
+          <w:color w:val="D4D4D4"/>
+          <w:sz w:val="21"/>
+          <w:szCs w:val="21"/>
+        </w:rPr>
+        <w:t>(</w:t>
+      </w:r>
+      <w:proofErr w:type="gramEnd"/>
+      <w:r>
+        <w:rPr>
+          <w:rFonts w:ascii="Consolas" w:eastAsia="Times New Roman" w:hAnsi="Consolas" w:cs="Times New Roman"/>
+          <w:color w:val="D4D4D4"/>
+          <w:sz w:val="21"/>
+          <w:szCs w:val="21"/>
+        </w:rPr>
+        <w:t>) {</w:t>
+      </w:r>
+    </w:p>
+    <w:p>
+      <w:pPr>
+        <w:shd w:val="clear" w:color="auto" w:fill="1E1E1E"/>
+        <w:spacing w:after="0" w:line="285" w:lineRule="atLeast"/>
+        <w:rPr>
+          <w:rFonts w:ascii="Consolas" w:eastAsia="Times New Roman" w:hAnsi="Consolas" w:cs="Times New Roman"/>
+          <w:color w:val="D4D4D4"/>
+          <w:sz w:val="21"/>
+          <w:szCs w:val="21"/>
+        </w:rPr>
+      </w:pPr>
+      <w:r>
+        <w:rPr>
+          <w:rFonts w:ascii="Consolas" w:eastAsia="Times New Roman" w:hAnsi="Consolas" w:cs="Times New Roman"/>
+          <w:color w:val="D4D4D4"/>
+          <w:sz w:val="21"/>
+          <w:szCs w:val="21"/>
+        </w:rPr>
+        <w:t xml:space="preserve">  </w:t>
+      </w:r>
+      <w:r>
+        <w:rPr>
+          <w:rFonts w:ascii="Consolas" w:eastAsia="Times New Roman" w:hAnsi="Consolas" w:cs="Times New Roman"/>
+          <w:color w:val="569CD6"/>
+          <w:sz w:val="21"/>
+          <w:szCs w:val="21"/>
+        </w:rPr>
+        <w:t>int</w:t>
+      </w:r>
+      <w:r>
+        <w:rPr>
+          <w:rFonts w:ascii="Consolas" w:eastAsia="Times New Roman" w:hAnsi="Consolas" w:cs="Times New Roman"/>
+          <w:color w:val="D4D4D4"/>
+          <w:sz w:val="21"/>
+          <w:szCs w:val="21"/>
+        </w:rPr>
+        <w:t xml:space="preserve"> a = </w:t>
+      </w:r>
+      <w:r>
+        <w:rPr>
+          <w:rFonts w:ascii="Consolas" w:eastAsia="Times New Roman" w:hAnsi="Consolas" w:cs="Times New Roman"/>
+          <w:color w:val="B5CEA8"/>
+          <w:sz w:val="21"/>
+          <w:szCs w:val="21"/>
+        </w:rPr>
+        <w:t>10</w:t>
+      </w:r>
+      <w:r>
+        <w:rPr>
+          <w:rFonts w:ascii="Consolas" w:eastAsia="Times New Roman" w:hAnsi="Consolas" w:cs="Times New Roman"/>
+          <w:color w:val="D4D4D4"/>
+          <w:sz w:val="21"/>
+          <w:szCs w:val="21"/>
+        </w:rPr>
+        <w:t>;</w:t>
+      </w:r>
+    </w:p>
+    <w:p>
+      <w:pPr>
+        <w:shd w:val="clear" w:color="auto" w:fill="1E1E1E"/>
+        <w:spacing w:after="0" w:line="285" w:lineRule="atLeast"/>
+        <w:rPr>
+          <w:rFonts w:ascii="Consolas" w:eastAsia="Times New Roman" w:hAnsi="Consolas" w:cs="Times New Roman"/>
+          <w:color w:val="D4D4D4"/>
+          <w:sz w:val="21"/>
+          <w:szCs w:val="21"/>
+        </w:rPr>
+      </w:pPr>
+      <w:r>
+        <w:rPr>
+          <w:rFonts w:ascii="Consolas" w:eastAsia="Times New Roman" w:hAnsi="Consolas" w:cs="Times New Roman"/>
+          <w:color w:val="D4D4D4"/>
+          <w:sz w:val="21"/>
+          <w:szCs w:val="21"/>
+        </w:rPr>
+        <w:t xml:space="preserve">  </w:t>
+      </w:r>
+      <w:r>
+        <w:rPr>
+          <w:rFonts w:ascii="Consolas" w:eastAsia="Times New Roman" w:hAnsi="Consolas" w:cs="Times New Roman"/>
+          <w:color w:val="569CD6"/>
+          <w:sz w:val="21"/>
+          <w:szCs w:val="21"/>
+        </w:rPr>
+        <w:t>int</w:t>
+      </w:r>
+      <w:r>
+        <w:rPr>
+          <w:rFonts w:ascii="Consolas" w:eastAsia="Times New Roman" w:hAnsi="Consolas" w:cs="Times New Roman"/>
+          <w:color w:val="D4D4D4"/>
+          <w:sz w:val="21"/>
+          <w:szCs w:val="21"/>
+        </w:rPr>
+        <w:t xml:space="preserve"> b = </w:t>
+      </w:r>
+      <w:r>
+        <w:rPr>
+          <w:rFonts w:ascii="Consolas" w:eastAsia="Times New Roman" w:hAnsi="Consolas" w:cs="Times New Roman"/>
+          <w:color w:val="B5CEA8"/>
+          <w:sz w:val="21"/>
+          <w:szCs w:val="21"/>
+        </w:rPr>
+        <w:t>100</w:t>
+      </w:r>
+      <w:r>
+        <w:rPr>
+          <w:rFonts w:ascii="Consolas" w:eastAsia="Times New Roman" w:hAnsi="Consolas" w:cs="Times New Roman"/>
+          <w:color w:val="D4D4D4"/>
+          <w:sz w:val="21"/>
+          <w:szCs w:val="21"/>
+        </w:rPr>
+        <w:t>;</w:t>
+      </w:r>
+    </w:p>
+    <w:p>
+      <w:pPr>
+        <w:shd w:val="clear" w:color="auto" w:fill="1E1E1E"/>
+        <w:spacing w:after="0" w:line="285" w:lineRule="atLeast"/>
+        <w:rPr>
+          <w:rFonts w:ascii="Consolas" w:eastAsia="Times New Roman" w:hAnsi="Consolas" w:cs="Times New Roman"/>
+          <w:color w:val="D4D4D4"/>
+          <w:sz w:val="21"/>
+          <w:szCs w:val="21"/>
+        </w:rPr>
+      </w:pPr>
+    </w:p>
+    <w:p>
+      <w:pPr>
+        <w:shd w:val="clear" w:color="auto" w:fill="1E1E1E"/>
+        <w:spacing w:after="0" w:line="285" w:lineRule="atLeast"/>
+        <w:rPr>
+          <w:rFonts w:ascii="Consolas" w:eastAsia="Times New Roman" w:hAnsi="Consolas" w:cs="Times New Roman"/>
+          <w:color w:val="D4D4D4"/>
+          <w:sz w:val="21"/>
+          <w:szCs w:val="21"/>
+        </w:rPr>
+      </w:pPr>
+      <w:r>
+        <w:rPr>
+          <w:rFonts w:ascii="Consolas" w:eastAsia="Times New Roman" w:hAnsi="Consolas" w:cs="Times New Roman"/>
+          <w:color w:val="D4D4D4"/>
+          <w:sz w:val="21"/>
+          <w:szCs w:val="21"/>
+        </w:rPr>
+        <w:t xml:space="preserve">  </w:t>
+      </w:r>
+      <w:proofErr w:type="spellStart"/>
+      <w:proofErr w:type="gramStart"/>
+      <w:r>
+        <w:rPr>
+          <w:rFonts w:ascii="Consolas" w:eastAsia="Times New Roman" w:hAnsi="Consolas" w:cs="Times New Roman"/>
+          <w:color w:val="DCDCAA"/>
+          <w:sz w:val="21"/>
+          <w:szCs w:val="21"/>
+        </w:rPr>
+        <w:t>printf</w:t>
+      </w:r>
+      <w:proofErr w:type="spellEnd"/>
+      <w:r>
+        <w:rPr>
+          <w:rFonts w:ascii="Consolas" w:eastAsia="Times New Roman" w:hAnsi="Consolas" w:cs="Times New Roman"/>
+          <w:color w:val="D4D4D4"/>
+          <w:sz w:val="21"/>
+          <w:szCs w:val="21"/>
+        </w:rPr>
+        <w:t>(</w:t>
+      </w:r>
+      <w:proofErr w:type="gramEnd"/>
+      <w:r>
+        <w:rPr>
+          <w:rFonts w:ascii="Consolas" w:eastAsia="Times New Roman" w:hAnsi="Consolas" w:cs="Times New Roman"/>
+          <w:color w:val="CE9178"/>
+          <w:sz w:val="21"/>
+          <w:szCs w:val="21"/>
+        </w:rPr>
+        <w:t>"g: %p</w:t>
+      </w:r>
+      <w:r>
+        <w:rPr>
+          <w:rFonts w:ascii="Consolas" w:eastAsia="Times New Roman" w:hAnsi="Consolas" w:cs="Times New Roman"/>
+          <w:color w:val="D7BA7D"/>
+          <w:sz w:val="21"/>
+          <w:szCs w:val="21"/>
+        </w:rPr>
+        <w:t>\n</w:t>
+      </w:r>
+      <w:r>
+        <w:rPr>
+          <w:rFonts w:ascii="Consolas" w:eastAsia="Times New Roman" w:hAnsi="Consolas" w:cs="Times New Roman"/>
+          <w:color w:val="CE9178"/>
+          <w:sz w:val="21"/>
+          <w:szCs w:val="21"/>
+        </w:rPr>
+        <w:t>"</w:t>
+      </w:r>
+      <w:r>
+        <w:rPr>
+          <w:rFonts w:ascii="Consolas" w:eastAsia="Times New Roman" w:hAnsi="Consolas" w:cs="Times New Roman"/>
+          <w:color w:val="D4D4D4"/>
+          <w:sz w:val="21"/>
+          <w:szCs w:val="21"/>
+        </w:rPr>
+        <w:t>, &amp;g);</w:t>
+      </w:r>
+    </w:p>
+    <w:p>
+      <w:pPr>
+        <w:shd w:val="clear" w:color="auto" w:fill="1E1E1E"/>
+        <w:spacing w:after="0" w:line="285" w:lineRule="atLeast"/>
+        <w:rPr>
+          <w:rFonts w:ascii="Consolas" w:eastAsia="Times New Roman" w:hAnsi="Consolas" w:cs="Times New Roman"/>
+          <w:color w:val="D4D4D4"/>
+          <w:sz w:val="21"/>
+          <w:szCs w:val="21"/>
+        </w:rPr>
+      </w:pPr>
+      <w:r>
+        <w:rPr>
+          <w:rFonts w:ascii="Consolas" w:eastAsia="Times New Roman" w:hAnsi="Consolas" w:cs="Times New Roman"/>
+          <w:color w:val="D4D4D4"/>
+          <w:sz w:val="21"/>
+          <w:szCs w:val="21"/>
+        </w:rPr>
+        <w:t xml:space="preserve">  </w:t>
+      </w:r>
+      <w:proofErr w:type="spellStart"/>
+      <w:proofErr w:type="gramStart"/>
+      <w:r>
+        <w:rPr>
+          <w:rFonts w:ascii="Consolas" w:eastAsia="Times New Roman" w:hAnsi="Consolas" w:cs="Times New Roman"/>
+          <w:color w:val="DCDCAA"/>
+          <w:sz w:val="21"/>
+          <w:szCs w:val="21"/>
+        </w:rPr>
+        <w:t>printf</w:t>
+      </w:r>
+      <w:proofErr w:type="spellEnd"/>
+      <w:r>
+        <w:rPr>
+          <w:rFonts w:ascii="Consolas" w:eastAsia="Times New Roman" w:hAnsi="Consolas" w:cs="Times New Roman"/>
+          <w:color w:val="D4D4D4"/>
+          <w:sz w:val="21"/>
+          <w:szCs w:val="21"/>
+        </w:rPr>
+        <w:t>(</w:t>
+      </w:r>
+      <w:proofErr w:type="gramEnd"/>
+      <w:r>
+        <w:rPr>
+          <w:rFonts w:ascii="Consolas" w:eastAsia="Times New Roman" w:hAnsi="Consolas" w:cs="Times New Roman"/>
+          <w:color w:val="CE9178"/>
+          <w:sz w:val="21"/>
+          <w:szCs w:val="21"/>
+        </w:rPr>
+        <w:t>"a: %p</w:t>
+      </w:r>
+      <w:r>
+        <w:rPr>
+          <w:rFonts w:ascii="Consolas" w:eastAsia="Times New Roman" w:hAnsi="Consolas" w:cs="Times New Roman"/>
+          <w:color w:val="D7BA7D"/>
+          <w:sz w:val="21"/>
+          <w:szCs w:val="21"/>
+        </w:rPr>
+        <w:t>\n</w:t>
+      </w:r>
+      <w:r>
+        <w:rPr>
+          <w:rFonts w:ascii="Consolas" w:eastAsia="Times New Roman" w:hAnsi="Consolas" w:cs="Times New Roman"/>
+          <w:color w:val="CE9178"/>
+          <w:sz w:val="21"/>
+          <w:szCs w:val="21"/>
+        </w:rPr>
+        <w:t>"</w:t>
+      </w:r>
+      <w:r>
+        <w:rPr>
+          <w:rFonts w:ascii="Consolas" w:eastAsia="Times New Roman" w:hAnsi="Consolas" w:cs="Times New Roman"/>
+          <w:color w:val="D4D4D4"/>
+          <w:sz w:val="21"/>
+          <w:szCs w:val="21"/>
+        </w:rPr>
+        <w:t>, &amp;a);</w:t>
+      </w:r>
+    </w:p>
+    <w:p>
+      <w:pPr>
+        <w:shd w:val="clear" w:color="auto" w:fill="1E1E1E"/>
+        <w:spacing w:after="0" w:line="285" w:lineRule="atLeast"/>
+        <w:rPr>
+          <w:rFonts w:ascii="Consolas" w:eastAsia="Times New Roman" w:hAnsi="Consolas" w:cs="Times New Roman"/>
+          <w:color w:val="D4D4D4"/>
+          <w:sz w:val="21"/>
+          <w:szCs w:val="21"/>
+        </w:rPr>
+      </w:pPr>
+      <w:r>
+        <w:rPr>
+          <w:rFonts w:ascii="Consolas" w:eastAsia="Times New Roman" w:hAnsi="Consolas" w:cs="Times New Roman"/>
+          <w:color w:val="D4D4D4"/>
+          <w:sz w:val="21"/>
+          <w:szCs w:val="21"/>
+        </w:rPr>
+        <w:t xml:space="preserve">  </w:t>
+      </w:r>
+      <w:proofErr w:type="spellStart"/>
+      <w:proofErr w:type="gramStart"/>
+      <w:r>
+        <w:rPr>
+          <w:rFonts w:ascii="Consolas" w:eastAsia="Times New Roman" w:hAnsi="Consolas" w:cs="Times New Roman"/>
+          <w:color w:val="DCDCAA"/>
+          <w:sz w:val="21"/>
+          <w:szCs w:val="21"/>
+        </w:rPr>
+        <w:t>printf</w:t>
+      </w:r>
+      <w:proofErr w:type="spellEnd"/>
+      <w:r>
+        <w:rPr>
+          <w:rFonts w:ascii="Consolas" w:eastAsia="Times New Roman" w:hAnsi="Consolas" w:cs="Times New Roman"/>
+          <w:color w:val="D4D4D4"/>
+          <w:sz w:val="21"/>
+          <w:szCs w:val="21"/>
+        </w:rPr>
+        <w:t>(</w:t>
+      </w:r>
+      <w:proofErr w:type="gramEnd"/>
+      <w:r>
+        <w:rPr>
+          <w:rFonts w:ascii="Consolas" w:eastAsia="Times New Roman" w:hAnsi="Consolas" w:cs="Times New Roman"/>
+          <w:color w:val="CE9178"/>
+          <w:sz w:val="21"/>
+          <w:szCs w:val="21"/>
+        </w:rPr>
+        <w:t>"b: %p</w:t>
+      </w:r>
+      <w:r>
+        <w:rPr>
+          <w:rFonts w:ascii="Consolas" w:eastAsia="Times New Roman" w:hAnsi="Consolas" w:cs="Times New Roman"/>
+          <w:color w:val="D7BA7D"/>
+          <w:sz w:val="21"/>
+          <w:szCs w:val="21"/>
+        </w:rPr>
+        <w:t>\n</w:t>
+      </w:r>
+      <w:r>
+        <w:rPr>
+          <w:rFonts w:ascii="Consolas" w:eastAsia="Times New Roman" w:hAnsi="Consolas" w:cs="Times New Roman"/>
+          <w:color w:val="CE9178"/>
+          <w:sz w:val="21"/>
+          <w:szCs w:val="21"/>
+        </w:rPr>
+        <w:t>"</w:t>
+      </w:r>
+      <w:r>
+        <w:rPr>
+          <w:rFonts w:ascii="Consolas" w:eastAsia="Times New Roman" w:hAnsi="Consolas" w:cs="Times New Roman"/>
+          <w:color w:val="D4D4D4"/>
+          <w:sz w:val="21"/>
+          <w:szCs w:val="21"/>
+        </w:rPr>
+        <w:t>, &amp;b);</w:t>
+      </w:r>
+    </w:p>
+    <w:p>
+      <w:pPr>
+        <w:shd w:val="clear" w:color="auto" w:fill="1E1E1E"/>
+        <w:spacing w:after="0" w:line="285" w:lineRule="atLeast"/>
+        <w:rPr>
+          <w:rFonts w:ascii="Consolas" w:eastAsia="Times New Roman" w:hAnsi="Consolas" w:cs="Times New Roman"/>
+          <w:color w:val="D4D4D4"/>
+          <w:sz w:val="21"/>
+          <w:szCs w:val="21"/>
+        </w:rPr>
+      </w:pPr>
+      <w:r>
+        <w:rPr>
+          <w:rFonts w:ascii="Consolas" w:eastAsia="Times New Roman" w:hAnsi="Consolas" w:cs="Times New Roman"/>
+          <w:color w:val="D4D4D4"/>
+          <w:sz w:val="21"/>
+          <w:szCs w:val="21"/>
+        </w:rPr>
+        <w:t>}</w:t>
+      </w:r>
+    </w:p>
+    <w:p>
+      <w:pPr>
+        <w:shd w:val="clear" w:color="auto" w:fill="1E1E1E"/>
+        <w:spacing w:after="0" w:line="285" w:lineRule="atLeast"/>
+        <w:rPr>
+          <w:rFonts w:ascii="Consolas" w:eastAsia="Times New Roman" w:hAnsi="Consolas" w:cs="Times New Roman"/>
+          <w:color w:val="D4D4D4"/>
+          <w:sz w:val="21"/>
+          <w:szCs w:val="21"/>
+        </w:rPr>
+      </w:pPr>
+    </w:p>
+    <w:p>
+      <w:pPr>
+        <w:bidi/>
+        <w:jc w:val="both"/>
+        <w:rPr>
+          <w:rtl/>
+          <w:lang w:bidi="fa-IR"/>
+        </w:rPr>
+      </w:pPr>
+    </w:p>
+    <w:p>
+      <w:pPr>
+        <w:bidi/>
+        <w:jc w:val="both"/>
+        <w:rPr>
+          <w:rFonts w:hint="cs"/>
+          <w:rtl/>
+          <w:lang w:bidi="fa-IR"/>
+        </w:rPr>
+      </w:pPr>
       <w:bookmarkStart w:id="0" w:name="_GoBack"/>
       <w:bookmarkEnd w:id="0"/>
+      <w:r>
+        <w:rPr>
+          <w:rFonts w:hint="cs"/>
+          <w:rtl/>
+          <w:lang w:bidi="fa-IR"/>
+        </w:rPr>
+        <w:t>برنامه فوق را اجرا کنید و نتیجه را با مدرس کارگاه خود در میان بگذارید.</w:t>
+      </w:r>
+    </w:p>
+    <w:p>
+      <w:pPr>
+        <w:bidi/>
+        <w:rPr>
+          <w:rFonts w:hint="cs"/>
+          <w:rtl/>
+          <w:lang w:bidi="fa-IR"/>
+        </w:rPr>
+      </w:pPr>
     </w:p>
     <w:sectPr>
       <w:headerReference w:type="default" r:id="rId10"/>
@@ -6741,7 +7932,7 @@
 </file>
 
 <file path=customXml/itemProps1.xml><?xml version="1.0" encoding="utf-8"?>
-<ds:datastoreItem xmlns:ds="http://schemas.openxmlformats.org/officeDocument/2006/customXml" ds:itemID="{2F836749-1C44-4733-A785-2D939191ABD5}">
+<ds:datastoreItem xmlns:ds="http://schemas.openxmlformats.org/officeDocument/2006/customXml" ds:itemID="{3AB06E99-7E6C-4278-97EB-E8F79D91D113}">
   <ds:schemaRefs>
     <ds:schemaRef ds:uri="http://schemas.openxmlformats.org/officeDocument/2006/bibliography"/>
   </ds:schemaRefs>

</xml_diff>